<commit_message>
Minor updates on final quiz version 2
</commit_message>
<xml_diff>
--- a/Courses/Software-Sciences/Module-1-OOP/13.2-Final-Quiz/13.2-Final-Quiz-Version-2.docx
+++ b/Courses/Software-Sciences/Module-1-OOP/13.2-Final-Quiz/13.2-Final-Quiz-Version-2.docx
@@ -1429,15 +1429,14 @@
       </w:pPr>
       <w:r>
         <w:rPr>
-          <w:noProof/>
           <w:lang w:val="bg-BG"/>
         </w:rPr>
         <w:lastRenderedPageBreak/>
         <w:drawing>
-          <wp:inline distT="0" distB="0" distL="0" distR="0" wp14:anchorId="0F3DD56D" wp14:editId="3FCE0BAD">
-            <wp:extent cx="1544400" cy="3308400"/>
-            <wp:effectExtent l="12700" t="12700" r="17780" b="6350"/>
-            <wp:docPr id="1731049133" name="Picture 1" descr="A picture containing text, screenshot, font, handwriting&#10;&#10;Description automatically generated"/>
+          <wp:inline distT="0" distB="0" distL="0" distR="0" wp14:anchorId="15EF6610" wp14:editId="1C2B3D18">
+            <wp:extent cx="1569600" cy="3268800"/>
+            <wp:effectExtent l="12700" t="12700" r="18415" b="8255"/>
+            <wp:docPr id="976877453" name="Picture 1" descr="A picture containing text, screenshot, font, handwriting&#10;&#10;Description automatically generated"/>
             <wp:cNvGraphicFramePr>
               <a:graphicFrameLocks xmlns:a="http://schemas.openxmlformats.org/drawingml/2006/main" noChangeAspect="1"/>
             </wp:cNvGraphicFramePr>
@@ -1445,7 +1444,7 @@
               <a:graphicData uri="http://schemas.openxmlformats.org/drawingml/2006/picture">
                 <pic:pic xmlns:pic="http://schemas.openxmlformats.org/drawingml/2006/picture">
                   <pic:nvPicPr>
-                    <pic:cNvPr id="1731049133" name="Picture 1" descr="A picture containing text, screenshot, font, handwriting&#10;&#10;Description automatically generated"/>
+                    <pic:cNvPr id="976877453" name="Picture 1" descr="A picture containing text, screenshot, font, handwriting&#10;&#10;Description automatically generated"/>
                     <pic:cNvPicPr/>
                   </pic:nvPicPr>
                   <pic:blipFill>
@@ -1457,7 +1456,7 @@
                   <pic:spPr>
                     <a:xfrm>
                       <a:off x="0" y="0"/>
-                      <a:ext cx="1544400" cy="3308400"/>
+                      <a:ext cx="1569600" cy="3268800"/>
                     </a:xfrm>
                     <a:prstGeom prst="rect">
                       <a:avLst/>
@@ -1655,11 +1654,17 @@
         <w:t xml:space="preserve">А) </w:t>
       </w:r>
       <w:r>
+        <w:t>"</w:t>
+      </w:r>
+      <w:r>
         <w:rPr>
           <w:lang w:val="bg-BG"/>
         </w:rPr>
         <w:t>!dlroW ,olleH</w:t>
       </w:r>
+      <w:r>
+        <w:t>"</w:t>
+      </w:r>
     </w:p>
     <w:p>
       <w:pPr>
@@ -1672,6 +1677,9 @@
         <w:t xml:space="preserve">Б) </w:t>
       </w:r>
       <w:r>
+        <w:t>"</w:t>
+      </w:r>
+      <w:r>
         <w:rPr>
           <w:lang w:val="bg-BG"/>
         </w:rPr>
@@ -1689,6 +1697,9 @@
       <w:r>
         <w:t>h</w:t>
       </w:r>
+      <w:r>
+        <w:t>"</w:t>
+      </w:r>
     </w:p>
     <w:p>
       <w:pPr>
@@ -1701,8 +1712,14 @@
         <w:t xml:space="preserve">В) </w:t>
       </w:r>
       <w:r>
+        <w:t>"</w:t>
+      </w:r>
+      <w:r>
         <w:t>Hello, World!</w:t>
       </w:r>
+      <w:r>
+        <w:t>"</w:t>
+      </w:r>
     </w:p>
     <w:p>
       <w:pPr>
@@ -1718,7 +1735,13 @@
         <w:t xml:space="preserve"> </w:t>
       </w:r>
       <w:r>
+        <w:t>"</w:t>
+      </w:r>
+      <w:r>
         <w:t>dlroW ,olleH!</w:t>
+      </w:r>
+      <w:r>
+        <w:t>"</w:t>
       </w:r>
     </w:p>
     <w:sectPr>

</xml_diff>

<commit_message>
Updated final quiz, version 2
</commit_message>
<xml_diff>
--- a/Courses/Software-Sciences/Module-1-OOP/13.2-Final-Quiz/13.2-Final-Quiz-Version-2.docx
+++ b/Courses/Software-Sciences/Module-1-OOP/13.2-Final-Quiz/13.2-Final-Quiz-Version-2.docx
@@ -38,39 +38,241 @@
           <w:ilvl w:val="0"/>
           <w:numId w:val="19"/>
         </w:numPr>
+        <w:spacing w:before="300" w:after="100"/>
+        <w:contextualSpacing w:val="0"/>
+        <w:rPr>
+          <w:b/>
+          <w:bCs/>
+          <w:lang w:val="bg-BG"/>
+        </w:rPr>
+      </w:pPr>
+      <w:r>
+        <w:rPr>
+          <w:b/>
+          <w:bCs/>
+          <w:lang w:val="bg-BG"/>
+        </w:rPr>
+        <w:t>Кое от следните твърдения е вярно за статичните свойства в клас?</w:t>
+      </w:r>
+    </w:p>
+    <w:p>
+      <w:pPr>
+        <w:pStyle w:val="ListParagraph"/>
+        <w:spacing w:before="40" w:after="40"/>
+        <w:contextualSpacing w:val="0"/>
+        <w:rPr>
+          <w:lang w:val="bg-BG"/>
+        </w:rPr>
+      </w:pPr>
+      <w:r>
+        <w:rPr>
+          <w:lang w:val="bg-BG"/>
+        </w:rPr>
+        <w:t xml:space="preserve">А) </w:t>
+      </w:r>
+      <w:r>
+        <w:rPr>
+          <w:lang w:val="bg-BG"/>
+        </w:rPr>
+        <w:t>Статичните свойства могат да бъдат променяни от инстанциите на класа.</w:t>
+      </w:r>
+    </w:p>
+    <w:p>
+      <w:pPr>
+        <w:pStyle w:val="ListParagraph"/>
+        <w:spacing w:before="40" w:after="40"/>
+        <w:contextualSpacing w:val="0"/>
+        <w:rPr>
+          <w:lang w:val="bg-BG"/>
+        </w:rPr>
+      </w:pPr>
+      <w:r>
+        <w:rPr>
+          <w:lang w:val="bg-BG"/>
+        </w:rPr>
+        <w:t xml:space="preserve">Б) </w:t>
+      </w:r>
+      <w:r>
+        <w:rPr>
+          <w:lang w:val="bg-BG"/>
+        </w:rPr>
+        <w:t>Статичните свойства не могат да бъдат достъпвани извън класа, в който са дефинирани.</w:t>
+      </w:r>
+    </w:p>
+    <w:p>
+      <w:pPr>
+        <w:pStyle w:val="ListParagraph"/>
+        <w:spacing w:before="40" w:after="40"/>
+        <w:contextualSpacing w:val="0"/>
+      </w:pPr>
+      <w:r>
+        <w:rPr>
+          <w:lang w:val="bg-BG"/>
+        </w:rPr>
+        <w:t xml:space="preserve">В) </w:t>
+      </w:r>
+      <w:r>
+        <w:rPr>
+          <w:lang w:val="bg-BG"/>
+        </w:rPr>
+        <w:t>Статичните свойства могат да бъдат наследявани от подкласовете.</w:t>
+      </w:r>
+    </w:p>
+    <w:p>
+      <w:pPr>
+        <w:pStyle w:val="ListParagraph"/>
+        <w:spacing w:before="40" w:after="40"/>
+        <w:contextualSpacing w:val="0"/>
         <w:rPr>
           <w:b/>
           <w:bCs/>
           <w:sz w:val="24"/>
           <w:szCs w:val="24"/>
-          <w:lang w:val="bg-BG"/>
-        </w:rPr>
-      </w:pPr>
-      <w:r>
+        </w:rPr>
+      </w:pPr>
+      <w:r>
+        <w:rPr>
+          <w:lang w:val="bg-BG"/>
+        </w:rPr>
+        <w:t xml:space="preserve">Г) </w:t>
+      </w:r>
+      <w:r>
+        <w:rPr>
+          <w:lang w:val="bg-BG"/>
+        </w:rPr>
+        <w:t>Статичните свойства се инициализират автоматично при създаване на нов обект от класа.</w:t>
+      </w:r>
+    </w:p>
+    <w:p>
+      <w:pPr>
+        <w:pStyle w:val="ListParagraph"/>
+        <w:numPr>
+          <w:ilvl w:val="0"/>
+          <w:numId w:val="19"/>
+        </w:numPr>
+        <w:spacing w:before="300" w:after="100"/>
+        <w:contextualSpacing w:val="0"/>
         <w:rPr>
           <w:b/>
           <w:bCs/>
-          <w:sz w:val="24"/>
-          <w:szCs w:val="24"/>
-          <w:lang w:val="bg-BG"/>
-        </w:rPr>
-        <w:t xml:space="preserve">Каква ще бъде изходната стойност на следния </w:t>
-      </w:r>
+          <w:lang w:val="bg-BG"/>
+        </w:rPr>
+      </w:pPr>
       <w:r>
         <w:rPr>
           <w:b/>
           <w:bCs/>
-          <w:sz w:val="24"/>
-          <w:szCs w:val="24"/>
-        </w:rPr>
-        <w:t xml:space="preserve">C# </w:t>
+          <w:lang w:val="bg-BG"/>
+        </w:rPr>
+        <w:t>Какво представляват изискванията към архитектурата на информационна система на етапа на проектира</w:t>
       </w:r>
       <w:r>
         <w:rPr>
           <w:b/>
           <w:bCs/>
-          <w:sz w:val="24"/>
-          <w:szCs w:val="24"/>
+        </w:rPr>
+        <w:t>a</w:t>
+      </w:r>
+      <w:r>
+        <w:rPr>
+          <w:b/>
+          <w:bCs/>
+          <w:lang w:val="bg-BG"/>
+        </w:rPr>
+        <w:t>не?</w:t>
+      </w:r>
+    </w:p>
+    <w:p>
+      <w:pPr>
+        <w:pStyle w:val="ListParagraph"/>
+        <w:spacing w:before="40" w:after="40"/>
+        <w:rPr>
+          <w:lang w:val="bg-BG"/>
+        </w:rPr>
+      </w:pPr>
+      <w:r>
+        <w:rPr>
+          <w:lang w:val="bg-BG"/>
+        </w:rPr>
+        <w:t>А) Начални дизайнерски принципи</w:t>
+      </w:r>
+    </w:p>
+    <w:p>
+      <w:pPr>
+        <w:pStyle w:val="ListParagraph"/>
+        <w:spacing w:before="40" w:after="40"/>
+        <w:rPr>
+          <w:lang w:val="bg-BG"/>
+        </w:rPr>
+      </w:pPr>
+      <w:r>
+        <w:rPr>
+          <w:lang w:val="bg-BG"/>
+        </w:rPr>
+        <w:t>Б) Избор на технологии и платформи</w:t>
+      </w:r>
+    </w:p>
+    <w:p>
+      <w:pPr>
+        <w:pStyle w:val="ListParagraph"/>
+        <w:spacing w:before="40" w:after="40"/>
+      </w:pPr>
+      <w:r>
+        <w:rPr>
+          <w:lang w:val="bg-BG"/>
+        </w:rPr>
+        <w:t>В) Детайлни функционални спецификации</w:t>
+      </w:r>
+    </w:p>
+    <w:p>
+      <w:pPr>
+        <w:pStyle w:val="ListParagraph"/>
+        <w:spacing w:before="40" w:after="40"/>
+        <w:rPr>
+          <w:lang w:val="bg-BG"/>
+        </w:rPr>
+      </w:pPr>
+      <w:r>
+        <w:rPr>
+          <w:lang w:val="bg-BG"/>
+        </w:rPr>
+        <w:t>Г) Информация за бизнес процесите</w:t>
+      </w:r>
+    </w:p>
+    <w:p>
+      <w:pPr>
+        <w:pStyle w:val="ListParagraph"/>
+        <w:numPr>
+          <w:ilvl w:val="0"/>
+          <w:numId w:val="19"/>
+        </w:numPr>
+        <w:spacing w:before="300" w:after="100"/>
+        <w:contextualSpacing w:val="0"/>
+        <w:rPr>
+          <w:b/>
+          <w:bCs/>
+          <w:lang w:val="bg-BG"/>
+        </w:rPr>
+      </w:pPr>
+      <w:r>
+        <w:rPr>
+          <w:b/>
+          <w:bCs/>
+          <w:lang w:val="bg-BG"/>
+        </w:rPr>
+        <w:t xml:space="preserve">Каква ще бъде изходната стойност на следния </w:t>
+      </w:r>
+      <w:r>
+        <w:rPr>
+          <w:b/>
+          <w:bCs/>
+        </w:rPr>
+        <w:t xml:space="preserve">C# </w:t>
+      </w:r>
+      <w:r>
+        <w:rPr>
+          <w:b/>
+          <w:bCs/>
           <w:lang w:val="bg-BG"/>
         </w:rPr>
         <w:t>код?</w:t>
@@ -78,14 +280,19 @@
     </w:p>
     <w:p>
       <w:pPr>
-        <w:ind w:left="426"/>
+        <w:ind w:left="709"/>
+        <w:rPr>
+          <w:b/>
+          <w:bCs/>
+          <w:lang w:val="bg-BG"/>
+        </w:rPr>
       </w:pPr>
       <w:r>
         <w:rPr>
           <w:noProof/>
         </w:rPr>
         <w:drawing>
-          <wp:inline distT="0" distB="0" distL="0" distR="0" wp14:anchorId="18AA47DE" wp14:editId="1081CAA2">
+          <wp:inline distT="0" distB="0" distL="0" distR="0" wp14:anchorId="4C060F00" wp14:editId="1F7A560F">
             <wp:extent cx="1890000" cy="691200"/>
             <wp:effectExtent l="12700" t="12700" r="15240" b="7620"/>
             <wp:docPr id="784084106" name="Picture 1" descr="A picture containing text, font, screenshot, line&#10;&#10;Description automatically generated"/>
@@ -130,7 +337,8 @@
     </w:p>
     <w:p>
       <w:pPr>
-        <w:ind w:left="426"/>
+        <w:spacing w:before="40" w:after="40"/>
+        <w:ind w:left="720"/>
         <w:rPr>
           <w:lang w:val="bg-BG"/>
         </w:rPr>
@@ -144,7 +352,8 @@
     </w:p>
     <w:p>
       <w:pPr>
-        <w:ind w:left="426"/>
+        <w:spacing w:before="40" w:after="40"/>
+        <w:ind w:left="720"/>
         <w:rPr>
           <w:lang w:val="bg-BG"/>
         </w:rPr>
@@ -158,7 +367,8 @@
     </w:p>
     <w:p>
       <w:pPr>
-        <w:ind w:left="426"/>
+        <w:spacing w:before="40" w:after="40"/>
+        <w:ind w:left="720"/>
       </w:pPr>
       <w:r>
         <w:rPr>
@@ -169,7 +379,8 @@
     </w:p>
     <w:p>
       <w:pPr>
-        <w:ind w:left="426"/>
+        <w:spacing w:before="40" w:after="40"/>
+        <w:ind w:left="720"/>
         <w:rPr>
           <w:b/>
           <w:bCs/>
@@ -192,11 +403,11 @@
           <w:ilvl w:val="0"/>
           <w:numId w:val="19"/>
         </w:numPr>
+        <w:spacing w:before="300" w:after="100"/>
+        <w:contextualSpacing w:val="0"/>
         <w:rPr>
           <w:b/>
           <w:bCs/>
-          <w:sz w:val="24"/>
-          <w:szCs w:val="24"/>
           <w:lang w:val="bg-BG"/>
         </w:rPr>
       </w:pPr>
@@ -204,8 +415,6 @@
         <w:rPr>
           <w:b/>
           <w:bCs/>
-          <w:sz w:val="24"/>
-          <w:szCs w:val="24"/>
           <w:lang w:val="bg-BG"/>
         </w:rPr>
         <w:t xml:space="preserve">Каква ще бъде изходната стойност на следния </w:t>
@@ -214,8 +423,6 @@
         <w:rPr>
           <w:b/>
           <w:bCs/>
-          <w:sz w:val="24"/>
-          <w:szCs w:val="24"/>
         </w:rPr>
         <w:t xml:space="preserve">C# </w:t>
       </w:r>
@@ -223,8 +430,6 @@
         <w:rPr>
           <w:b/>
           <w:bCs/>
-          <w:sz w:val="24"/>
-          <w:szCs w:val="24"/>
           <w:lang w:val="bg-BG"/>
         </w:rPr>
         <w:t>код?</w:t>
@@ -232,17 +437,25 @@
     </w:p>
     <w:p>
       <w:pPr>
-        <w:ind w:left="426"/>
+        <w:tabs>
+          <w:tab w:val="left" w:pos="709"/>
+        </w:tabs>
+        <w:ind w:left="709"/>
+        <w:rPr>
+          <w:b/>
+          <w:bCs/>
+          <w:lang w:val="bg-BG"/>
+        </w:rPr>
       </w:pPr>
       <w:r>
         <w:rPr>
           <w:noProof/>
         </w:rPr>
         <w:drawing>
-          <wp:inline distT="0" distB="0" distL="0" distR="0" wp14:anchorId="428E4541" wp14:editId="110B77A8">
+          <wp:inline distT="0" distB="0" distL="0" distR="0" wp14:anchorId="21991852" wp14:editId="0946B3EB">
             <wp:extent cx="2336400" cy="698400"/>
             <wp:effectExtent l="12700" t="12700" r="13335" b="13335"/>
-            <wp:docPr id="1764429045" name="Picture 1"/>
+            <wp:docPr id="1764429045" name="Picture 1" descr="A picture containing text, font, screenshot, line&#10;&#10;Description automatically generated"/>
             <wp:cNvGraphicFramePr>
               <a:graphicFrameLocks xmlns:a="http://schemas.openxmlformats.org/drawingml/2006/main" noChangeAspect="1"/>
             </wp:cNvGraphicFramePr>
@@ -250,7 +463,7 @@
               <a:graphicData uri="http://schemas.openxmlformats.org/drawingml/2006/picture">
                 <pic:pic xmlns:pic="http://schemas.openxmlformats.org/drawingml/2006/picture">
                   <pic:nvPicPr>
-                    <pic:cNvPr id="1764429045" name=""/>
+                    <pic:cNvPr id="1764429045" name="Picture 1" descr="A picture containing text, font, screenshot, line&#10;&#10;Description automatically generated"/>
                     <pic:cNvPicPr/>
                   </pic:nvPicPr>
                   <pic:blipFill>
@@ -284,7 +497,8 @@
     </w:p>
     <w:p>
       <w:pPr>
-        <w:ind w:left="426"/>
+        <w:spacing w:before="40" w:after="40"/>
+        <w:ind w:left="709"/>
       </w:pPr>
       <w:r>
         <w:rPr>
@@ -298,7 +512,8 @@
     </w:p>
     <w:p>
       <w:pPr>
-        <w:ind w:left="426"/>
+        <w:spacing w:before="40" w:after="40"/>
+        <w:ind w:left="709"/>
       </w:pPr>
       <w:r>
         <w:rPr>
@@ -315,7 +530,8 @@
     </w:p>
     <w:p>
       <w:pPr>
-        <w:ind w:left="426"/>
+        <w:spacing w:before="40" w:after="40"/>
+        <w:ind w:left="709"/>
       </w:pPr>
       <w:r>
         <w:rPr>
@@ -329,7 +545,8 @@
     </w:p>
     <w:p>
       <w:pPr>
-        <w:ind w:left="426"/>
+        <w:spacing w:before="40" w:after="40"/>
+        <w:ind w:left="709"/>
       </w:pPr>
       <w:r>
         <w:rPr>
@@ -340,14 +557,6 @@
       <w:r>
         <w:t>0</w:t>
       </w:r>
-    </w:p>
-    <w:p>
-      <w:pPr>
-        <w:ind w:left="426"/>
-        <w:rPr>
-          <w:lang w:val="bg-BG"/>
-        </w:rPr>
-      </w:pPr>
     </w:p>
     <w:p>
       <w:pPr>
@@ -356,11 +565,11 @@
           <w:ilvl w:val="0"/>
           <w:numId w:val="19"/>
         </w:numPr>
+        <w:spacing w:before="300" w:after="100"/>
+        <w:contextualSpacing w:val="0"/>
         <w:rPr>
           <w:b/>
           <w:bCs/>
-          <w:sz w:val="24"/>
-          <w:szCs w:val="24"/>
           <w:lang w:val="bg-BG"/>
         </w:rPr>
       </w:pPr>
@@ -368,8 +577,6 @@
         <w:rPr>
           <w:b/>
           <w:bCs/>
-          <w:sz w:val="24"/>
-          <w:szCs w:val="24"/>
           <w:lang w:val="bg-BG"/>
         </w:rPr>
         <w:t xml:space="preserve">Каква ще бъде изходната стойност на следния </w:t>
@@ -378,8 +585,6 @@
         <w:rPr>
           <w:b/>
           <w:bCs/>
-          <w:sz w:val="24"/>
-          <w:szCs w:val="24"/>
         </w:rPr>
         <w:t xml:space="preserve">C# </w:t>
       </w:r>
@@ -387,8 +592,6 @@
         <w:rPr>
           <w:b/>
           <w:bCs/>
-          <w:sz w:val="24"/>
-          <w:szCs w:val="24"/>
           <w:lang w:val="bg-BG"/>
         </w:rPr>
         <w:t>код?</w:t>
@@ -396,14 +599,15 @@
     </w:p>
     <w:p>
       <w:pPr>
-        <w:ind w:left="426"/>
+        <w:ind w:left="720"/>
       </w:pPr>
       <w:r>
         <w:rPr>
           <w:noProof/>
         </w:rPr>
+        <w:lastRenderedPageBreak/>
         <w:drawing>
-          <wp:inline distT="0" distB="0" distL="0" distR="0" wp14:anchorId="3B8466E2" wp14:editId="42B15BA6">
+          <wp:inline distT="0" distB="0" distL="0" distR="0" wp14:anchorId="09404537" wp14:editId="01AC138B">
             <wp:extent cx="1926000" cy="1602000"/>
             <wp:effectExtent l="12700" t="12700" r="17145" b="11430"/>
             <wp:docPr id="387814824" name="Picture 1" descr="A picture containing text, screenshot, font, line&#10;&#10;Description automatically generated"/>
@@ -448,7 +652,8 @@
     </w:p>
     <w:p>
       <w:pPr>
-        <w:ind w:left="426"/>
+        <w:spacing w:beforeLines="40" w:before="96" w:afterLines="40" w:after="96"/>
+        <w:ind w:left="720"/>
       </w:pPr>
       <w:r>
         <w:rPr>
@@ -462,7 +667,8 @@
     </w:p>
     <w:p>
       <w:pPr>
-        <w:ind w:left="426"/>
+        <w:spacing w:beforeLines="40" w:before="96" w:afterLines="40" w:after="96"/>
+        <w:ind w:left="720"/>
       </w:pPr>
       <w:r>
         <w:rPr>
@@ -476,7 +682,8 @@
     </w:p>
     <w:p>
       <w:pPr>
-        <w:ind w:left="426"/>
+        <w:spacing w:beforeLines="40" w:before="96" w:afterLines="40" w:after="96"/>
+        <w:ind w:left="720"/>
       </w:pPr>
       <w:r>
         <w:rPr>
@@ -490,7 +697,8 @@
     </w:p>
     <w:p>
       <w:pPr>
-        <w:ind w:left="426"/>
+        <w:spacing w:beforeLines="40" w:before="96" w:afterLines="40" w:after="96"/>
+        <w:ind w:left="720"/>
       </w:pPr>
       <w:r>
         <w:rPr>
@@ -501,13 +709,6 @@
       <w:r>
         <w:t>543210</w:t>
       </w:r>
-    </w:p>
-    <w:p>
-      <w:pPr>
-        <w:rPr>
-          <w:lang w:val="bg-BG"/>
-        </w:rPr>
-      </w:pPr>
     </w:p>
     <w:p>
       <w:pPr>
@@ -516,11 +717,11 @@
           <w:ilvl w:val="0"/>
           <w:numId w:val="19"/>
         </w:numPr>
+        <w:spacing w:before="300" w:after="100"/>
+        <w:contextualSpacing w:val="0"/>
         <w:rPr>
           <w:b/>
           <w:bCs/>
-          <w:sz w:val="24"/>
-          <w:szCs w:val="24"/>
           <w:lang w:val="bg-BG"/>
         </w:rPr>
       </w:pPr>
@@ -528,63 +729,36 @@
         <w:rPr>
           <w:b/>
           <w:bCs/>
-          <w:sz w:val="24"/>
-          <w:szCs w:val="24"/>
-          <w:lang w:val="bg-BG"/>
-        </w:rPr>
-        <w:t>К</w:t>
+          <w:lang w:val="bg-BG"/>
+        </w:rPr>
+        <w:t xml:space="preserve">Колко пъти ще се изпише </w:t>
       </w:r>
       <w:r>
         <w:rPr>
           <w:b/>
           <w:bCs/>
-          <w:sz w:val="24"/>
-          <w:szCs w:val="24"/>
-          <w:lang w:val="bg-BG"/>
-        </w:rPr>
-        <w:t xml:space="preserve">олко пъти ще се изпише </w:t>
+        </w:rPr>
+        <w:t xml:space="preserve">"Test" </w:t>
       </w:r>
       <w:r>
         <w:rPr>
           <w:b/>
           <w:bCs/>
-          <w:sz w:val="24"/>
-          <w:szCs w:val="24"/>
-        </w:rPr>
-        <w:t xml:space="preserve">"Test" </w:t>
-      </w:r>
-      <w:r>
-        <w:rPr>
-          <w:b/>
-          <w:bCs/>
-          <w:sz w:val="24"/>
-          <w:szCs w:val="24"/>
-          <w:lang w:val="bg-BG"/>
-        </w:rPr>
-        <w:t>на конзолата след изпълнението на следния код</w:t>
-      </w:r>
-      <w:r>
-        <w:rPr>
-          <w:b/>
-          <w:bCs/>
-          <w:sz w:val="24"/>
-          <w:szCs w:val="24"/>
-          <w:lang w:val="bg-BG"/>
-        </w:rPr>
-        <w:t>?</w:t>
-      </w:r>
-    </w:p>
-    <w:p>
-      <w:pPr>
-        <w:ind w:left="426"/>
+          <w:lang w:val="bg-BG"/>
+        </w:rPr>
+        <w:t>на конзолата след изпълнението на следния код?</w:t>
+      </w:r>
+    </w:p>
+    <w:p>
+      <w:pPr>
+        <w:ind w:left="720"/>
       </w:pPr>
       <w:r>
         <w:rPr>
           <w:noProof/>
         </w:rPr>
-        <w:lastRenderedPageBreak/>
         <w:drawing>
-          <wp:inline distT="0" distB="0" distL="0" distR="0" wp14:anchorId="6821C1CC" wp14:editId="0443075A">
+          <wp:inline distT="0" distB="0" distL="0" distR="0" wp14:anchorId="76D21A80" wp14:editId="754F886C">
             <wp:extent cx="2203200" cy="1879200"/>
             <wp:effectExtent l="12700" t="12700" r="6985" b="13335"/>
             <wp:docPr id="301456359" name="Picture 1" descr="A screenshot of a computer code&#10;&#10;Description automatically generated with medium confidence"/>
@@ -629,7 +803,8 @@
     </w:p>
     <w:p>
       <w:pPr>
-        <w:ind w:left="426"/>
+        <w:spacing w:beforeLines="40" w:before="96" w:afterLines="40" w:after="96"/>
+        <w:ind w:left="720"/>
       </w:pPr>
       <w:r>
         <w:rPr>
@@ -643,7 +818,8 @@
     </w:p>
     <w:p>
       <w:pPr>
-        <w:ind w:left="426"/>
+        <w:spacing w:beforeLines="40" w:before="96" w:afterLines="40" w:after="96"/>
+        <w:ind w:left="720"/>
       </w:pPr>
       <w:r>
         <w:rPr>
@@ -657,7 +833,8 @@
     </w:p>
     <w:p>
       <w:pPr>
-        <w:ind w:left="426"/>
+        <w:spacing w:beforeLines="40" w:before="96" w:afterLines="40" w:after="96"/>
+        <w:ind w:left="720"/>
       </w:pPr>
       <w:r>
         <w:rPr>
@@ -671,7 +848,8 @@
     </w:p>
     <w:p>
       <w:pPr>
-        <w:ind w:left="426"/>
+        <w:spacing w:beforeLines="40" w:before="96" w:afterLines="40" w:after="96"/>
+        <w:ind w:left="720"/>
       </w:pPr>
       <w:r>
         <w:rPr>
@@ -682,17 +860,6 @@
       <w:r>
         <w:t>8</w:t>
       </w:r>
-    </w:p>
-    <w:p>
-      <w:pPr>
-        <w:rPr>
-          <w:b/>
-          <w:bCs/>
-          <w:sz w:val="24"/>
-          <w:szCs w:val="24"/>
-          <w:lang w:val="bg-BG"/>
-        </w:rPr>
-      </w:pPr>
     </w:p>
     <w:p>
       <w:pPr>
@@ -701,11 +868,11 @@
           <w:ilvl w:val="0"/>
           <w:numId w:val="19"/>
         </w:numPr>
+        <w:spacing w:before="300" w:after="100"/>
+        <w:contextualSpacing w:val="0"/>
         <w:rPr>
           <w:b/>
           <w:bCs/>
-          <w:sz w:val="24"/>
-          <w:szCs w:val="24"/>
           <w:lang w:val="bg-BG"/>
         </w:rPr>
       </w:pPr>
@@ -713,8 +880,6 @@
         <w:rPr>
           <w:b/>
           <w:bCs/>
-          <w:sz w:val="24"/>
-          <w:szCs w:val="24"/>
           <w:lang w:val="bg-BG"/>
         </w:rPr>
         <w:t xml:space="preserve">Каква ще бъде изходната стойност на следния </w:t>
@@ -723,8 +888,6 @@
         <w:rPr>
           <w:b/>
           <w:bCs/>
-          <w:sz w:val="24"/>
-          <w:szCs w:val="24"/>
         </w:rPr>
         <w:t xml:space="preserve">C# </w:t>
       </w:r>
@@ -732,8 +895,6 @@
         <w:rPr>
           <w:b/>
           <w:bCs/>
-          <w:sz w:val="24"/>
-          <w:szCs w:val="24"/>
           <w:lang w:val="bg-BG"/>
         </w:rPr>
         <w:t>код?</w:t>
@@ -741,14 +902,14 @@
     </w:p>
     <w:p>
       <w:pPr>
-        <w:ind w:left="426"/>
+        <w:ind w:left="720"/>
       </w:pPr>
       <w:r>
         <w:rPr>
           <w:noProof/>
         </w:rPr>
         <w:drawing>
-          <wp:inline distT="0" distB="0" distL="0" distR="0" wp14:anchorId="054CF20E" wp14:editId="4C0AB7B5">
+          <wp:inline distT="0" distB="0" distL="0" distR="0" wp14:anchorId="3E1B179F" wp14:editId="306604A1">
             <wp:extent cx="3805200" cy="2055600"/>
             <wp:effectExtent l="12700" t="12700" r="17780" b="14605"/>
             <wp:docPr id="2079296547" name="Picture 1" descr="A picture containing text, screenshot, font, line&#10;&#10;Description automatically generated"/>
@@ -793,7 +954,8 @@
     </w:p>
     <w:p>
       <w:pPr>
-        <w:ind w:left="426"/>
+        <w:spacing w:beforeLines="40" w:before="96" w:afterLines="40" w:after="96"/>
+        <w:ind w:left="720"/>
       </w:pPr>
       <w:r>
         <w:rPr>
@@ -807,7 +969,8 @@
     </w:p>
     <w:p>
       <w:pPr>
-        <w:ind w:left="426"/>
+        <w:spacing w:beforeLines="40" w:before="96" w:afterLines="40" w:after="96"/>
+        <w:ind w:left="720"/>
       </w:pPr>
       <w:r>
         <w:rPr>
@@ -824,12 +987,14 @@
     </w:p>
     <w:p>
       <w:pPr>
-        <w:ind w:left="426"/>
-      </w:pPr>
-      <w:r>
-        <w:rPr>
-          <w:lang w:val="bg-BG"/>
-        </w:rPr>
+        <w:spacing w:beforeLines="40" w:before="96" w:afterLines="40" w:after="96"/>
+        <w:ind w:left="720"/>
+      </w:pPr>
+      <w:r>
+        <w:rPr>
+          <w:lang w:val="bg-BG"/>
+        </w:rPr>
+        <w:lastRenderedPageBreak/>
         <w:t xml:space="preserve">В) </w:t>
       </w:r>
       <w:r>
@@ -838,7 +1003,8 @@
     </w:p>
     <w:p>
       <w:pPr>
-        <w:ind w:left="426"/>
+        <w:spacing w:beforeLines="40" w:before="96" w:afterLines="40" w:after="96"/>
+        <w:ind w:left="720"/>
       </w:pPr>
       <w:r>
         <w:rPr>
@@ -849,13 +1015,6 @@
       <w:r>
         <w:t>2</w:t>
       </w:r>
-    </w:p>
-    <w:p>
-      <w:pPr>
-        <w:rPr>
-          <w:lang w:val="bg-BG"/>
-        </w:rPr>
-      </w:pPr>
     </w:p>
     <w:p>
       <w:pPr>
@@ -864,11 +1023,11 @@
           <w:ilvl w:val="0"/>
           <w:numId w:val="19"/>
         </w:numPr>
+        <w:spacing w:before="300" w:after="100"/>
+        <w:contextualSpacing w:val="0"/>
         <w:rPr>
           <w:b/>
           <w:bCs/>
-          <w:sz w:val="24"/>
-          <w:szCs w:val="24"/>
           <w:lang w:val="bg-BG"/>
         </w:rPr>
       </w:pPr>
@@ -876,62 +1035,36 @@
         <w:rPr>
           <w:b/>
           <w:bCs/>
-          <w:sz w:val="24"/>
-          <w:szCs w:val="24"/>
-          <w:lang w:val="bg-BG"/>
-        </w:rPr>
-        <w:t>К</w:t>
+          <w:lang w:val="bg-BG"/>
+        </w:rPr>
+        <w:t xml:space="preserve">Колко пъти ще се изпише </w:t>
       </w:r>
       <w:r>
         <w:rPr>
           <w:b/>
           <w:bCs/>
-          <w:sz w:val="24"/>
-          <w:szCs w:val="24"/>
-          <w:lang w:val="bg-BG"/>
-        </w:rPr>
-        <w:t xml:space="preserve">олко пъти ще се изпише </w:t>
+        </w:rPr>
+        <w:t xml:space="preserve">"OK" </w:t>
       </w:r>
       <w:r>
         <w:rPr>
           <w:b/>
           <w:bCs/>
-          <w:sz w:val="24"/>
-          <w:szCs w:val="24"/>
-        </w:rPr>
-        <w:t xml:space="preserve">"OK" </w:t>
-      </w:r>
-      <w:r>
-        <w:rPr>
-          <w:b/>
-          <w:bCs/>
-          <w:sz w:val="24"/>
-          <w:szCs w:val="24"/>
-          <w:lang w:val="bg-BG"/>
-        </w:rPr>
-        <w:t>на конзолата след изпълнението на следния код</w:t>
-      </w:r>
-      <w:r>
-        <w:rPr>
-          <w:b/>
-          <w:bCs/>
-          <w:sz w:val="24"/>
-          <w:szCs w:val="24"/>
-          <w:lang w:val="bg-BG"/>
-        </w:rPr>
-        <w:t>?</w:t>
-      </w:r>
-    </w:p>
-    <w:p>
-      <w:pPr>
-        <w:ind w:left="426"/>
+          <w:lang w:val="bg-BG"/>
+        </w:rPr>
+        <w:t>на конзолата след изпълнението на следния код?</w:t>
+      </w:r>
+    </w:p>
+    <w:p>
+      <w:pPr>
+        <w:ind w:left="720"/>
       </w:pPr>
       <w:r>
         <w:rPr>
           <w:noProof/>
         </w:rPr>
         <w:drawing>
-          <wp:inline distT="0" distB="0" distL="0" distR="0" wp14:anchorId="140D3207" wp14:editId="3714240F">
+          <wp:inline distT="0" distB="0" distL="0" distR="0" wp14:anchorId="1B229626" wp14:editId="18E7018E">
             <wp:extent cx="2127600" cy="1746000"/>
             <wp:effectExtent l="12700" t="12700" r="6350" b="6985"/>
             <wp:docPr id="1869274894" name="Picture 1" descr="A picture containing text, screenshot, font, line&#10;&#10;Description automatically generated"/>
@@ -976,13 +1109,13 @@
     </w:p>
     <w:p>
       <w:pPr>
-        <w:ind w:left="426"/>
-      </w:pPr>
-      <w:r>
-        <w:rPr>
-          <w:lang w:val="bg-BG"/>
-        </w:rPr>
-        <w:lastRenderedPageBreak/>
+        <w:spacing w:beforeLines="40" w:before="96" w:afterLines="40" w:after="96"/>
+        <w:ind w:left="720"/>
+      </w:pPr>
+      <w:r>
+        <w:rPr>
+          <w:lang w:val="bg-BG"/>
+        </w:rPr>
         <w:t xml:space="preserve">А) </w:t>
       </w:r>
       <w:r>
@@ -991,7 +1124,8 @@
     </w:p>
     <w:p>
       <w:pPr>
-        <w:ind w:left="426"/>
+        <w:spacing w:beforeLines="40" w:before="96" w:afterLines="40" w:after="96"/>
+        <w:ind w:left="720"/>
       </w:pPr>
       <w:r>
         <w:rPr>
@@ -1005,7 +1139,8 @@
     </w:p>
     <w:p>
       <w:pPr>
-        <w:ind w:left="426"/>
+        <w:spacing w:beforeLines="40" w:before="96" w:afterLines="40" w:after="96"/>
+        <w:ind w:left="720"/>
       </w:pPr>
       <w:r>
         <w:rPr>
@@ -1019,7 +1154,8 @@
     </w:p>
     <w:p>
       <w:pPr>
-        <w:ind w:left="426"/>
+        <w:spacing w:beforeLines="40" w:before="96" w:afterLines="40" w:after="96"/>
+        <w:ind w:left="720"/>
         <w:rPr>
           <w:lang w:val="bg-BG"/>
         </w:rPr>
@@ -1037,7 +1173,6 @@
         <w:t>безброй много пъти</w:t>
       </w:r>
     </w:p>
-    <w:p/>
     <w:p>
       <w:pPr>
         <w:pStyle w:val="ListParagraph"/>
@@ -1045,11 +1180,11 @@
           <w:ilvl w:val="0"/>
           <w:numId w:val="19"/>
         </w:numPr>
+        <w:spacing w:before="300" w:after="100"/>
+        <w:contextualSpacing w:val="0"/>
         <w:rPr>
           <w:b/>
           <w:bCs/>
-          <w:sz w:val="24"/>
-          <w:szCs w:val="24"/>
           <w:lang w:val="bg-BG"/>
         </w:rPr>
       </w:pPr>
@@ -1057,8 +1192,6 @@
         <w:rPr>
           <w:b/>
           <w:bCs/>
-          <w:sz w:val="24"/>
-          <w:szCs w:val="24"/>
           <w:lang w:val="bg-BG"/>
         </w:rPr>
         <w:t xml:space="preserve">Каква ще бъде изходната стойност на следния </w:t>
@@ -1067,8 +1200,6 @@
         <w:rPr>
           <w:b/>
           <w:bCs/>
-          <w:sz w:val="24"/>
-          <w:szCs w:val="24"/>
         </w:rPr>
         <w:t xml:space="preserve">C# </w:t>
       </w:r>
@@ -1076,8 +1207,6 @@
         <w:rPr>
           <w:b/>
           <w:bCs/>
-          <w:sz w:val="24"/>
-          <w:szCs w:val="24"/>
           <w:lang w:val="bg-BG"/>
         </w:rPr>
         <w:t>код?</w:t>
@@ -1085,14 +1214,14 @@
     </w:p>
     <w:p>
       <w:pPr>
-        <w:ind w:left="426"/>
+        <w:ind w:left="720"/>
       </w:pPr>
       <w:r>
         <w:rPr>
           <w:noProof/>
         </w:rPr>
         <w:drawing>
-          <wp:inline distT="0" distB="0" distL="0" distR="0" wp14:anchorId="5E3754CF" wp14:editId="28017BE3">
+          <wp:inline distT="0" distB="0" distL="0" distR="0" wp14:anchorId="5F63B062" wp14:editId="0E7282BC">
             <wp:extent cx="2088000" cy="1738800"/>
             <wp:effectExtent l="12700" t="12700" r="7620" b="13970"/>
             <wp:docPr id="1193056856" name="Picture 1" descr="A picture containing text, screenshot, font, line&#10;&#10;Description automatically generated"/>
@@ -1137,7 +1266,8 @@
     </w:p>
     <w:p>
       <w:pPr>
-        <w:ind w:left="426"/>
+        <w:spacing w:beforeLines="40" w:before="96" w:afterLines="40" w:after="96"/>
+        <w:ind w:left="720"/>
       </w:pPr>
       <w:r>
         <w:rPr>
@@ -1154,7 +1284,8 @@
     </w:p>
     <w:p>
       <w:pPr>
-        <w:ind w:left="426"/>
+        <w:spacing w:beforeLines="40" w:before="96" w:afterLines="40" w:after="96"/>
+        <w:ind w:left="720"/>
       </w:pPr>
       <w:r>
         <w:rPr>
@@ -1168,7 +1299,8 @@
     </w:p>
     <w:p>
       <w:pPr>
-        <w:ind w:left="426"/>
+        <w:spacing w:beforeLines="40" w:before="96" w:afterLines="40" w:after="96"/>
+        <w:ind w:left="720"/>
       </w:pPr>
       <w:r>
         <w:rPr>
@@ -1182,7 +1314,8 @@
     </w:p>
     <w:p>
       <w:pPr>
-        <w:ind w:left="426"/>
+        <w:spacing w:beforeLines="40" w:before="96" w:afterLines="40" w:after="96"/>
+        <w:ind w:left="720"/>
       </w:pPr>
       <w:r>
         <w:rPr>
@@ -1193,11 +1326,6 @@
       <w:r>
         <w:t>18</w:t>
       </w:r>
-    </w:p>
-    <w:p>
-      <w:pPr>
-        <w:ind w:left="426"/>
-      </w:pPr>
     </w:p>
     <w:p>
       <w:pPr>
@@ -1206,11 +1334,11 @@
           <w:ilvl w:val="0"/>
           <w:numId w:val="19"/>
         </w:numPr>
+        <w:spacing w:before="300" w:after="100"/>
+        <w:contextualSpacing w:val="0"/>
         <w:rPr>
           <w:b/>
           <w:bCs/>
-          <w:sz w:val="24"/>
-          <w:szCs w:val="24"/>
           <w:lang w:val="bg-BG"/>
         </w:rPr>
       </w:pPr>
@@ -1218,8 +1346,6 @@
         <w:rPr>
           <w:b/>
           <w:bCs/>
-          <w:sz w:val="24"/>
-          <w:szCs w:val="24"/>
           <w:lang w:val="bg-BG"/>
         </w:rPr>
         <w:t xml:space="preserve">Каква ще бъде изходната стойност на следния </w:t>
@@ -1228,8 +1354,6 @@
         <w:rPr>
           <w:b/>
           <w:bCs/>
-          <w:sz w:val="24"/>
-          <w:szCs w:val="24"/>
         </w:rPr>
         <w:t xml:space="preserve">C# </w:t>
       </w:r>
@@ -1237,8 +1361,6 @@
         <w:rPr>
           <w:b/>
           <w:bCs/>
-          <w:sz w:val="24"/>
-          <w:szCs w:val="24"/>
           <w:lang w:val="bg-BG"/>
         </w:rPr>
         <w:t>код?</w:t>
@@ -1246,14 +1368,14 @@
     </w:p>
     <w:p>
       <w:pPr>
-        <w:ind w:left="426"/>
+        <w:ind w:left="720"/>
       </w:pPr>
       <w:r>
         <w:rPr>
           <w:noProof/>
         </w:rPr>
         <w:drawing>
-          <wp:inline distT="0" distB="0" distL="0" distR="0" wp14:anchorId="37548875" wp14:editId="46578BC6">
+          <wp:inline distT="0" distB="0" distL="0" distR="0" wp14:anchorId="2CA0208A" wp14:editId="160D2667">
             <wp:extent cx="2124000" cy="1440000"/>
             <wp:effectExtent l="12700" t="12700" r="10160" b="8255"/>
             <wp:docPr id="1791363593" name="Picture 1" descr="A picture containing text, font, screenshot, line&#10;&#10;Description automatically generated"/>
@@ -1298,7 +1420,8 @@
     </w:p>
     <w:p>
       <w:pPr>
-        <w:ind w:left="426"/>
+        <w:spacing w:beforeLines="40" w:before="96" w:afterLines="40" w:after="96"/>
+        <w:ind w:left="720"/>
       </w:pPr>
       <w:r>
         <w:rPr>
@@ -1312,12 +1435,14 @@
     </w:p>
     <w:p>
       <w:pPr>
-        <w:ind w:left="426"/>
-      </w:pPr>
-      <w:r>
-        <w:rPr>
-          <w:lang w:val="bg-BG"/>
-        </w:rPr>
+        <w:spacing w:beforeLines="40" w:before="96" w:afterLines="40" w:after="96"/>
+        <w:ind w:left="720"/>
+      </w:pPr>
+      <w:r>
+        <w:rPr>
+          <w:lang w:val="bg-BG"/>
+        </w:rPr>
+        <w:lastRenderedPageBreak/>
         <w:t xml:space="preserve">Б) </w:t>
       </w:r>
       <w:r>
@@ -1326,7 +1451,8 @@
     </w:p>
     <w:p>
       <w:pPr>
-        <w:ind w:left="426"/>
+        <w:spacing w:beforeLines="40" w:before="96" w:afterLines="40" w:after="96"/>
+        <w:ind w:left="720"/>
       </w:pPr>
       <w:r>
         <w:rPr>
@@ -1340,7 +1466,8 @@
     </w:p>
     <w:p>
       <w:pPr>
-        <w:ind w:left="426"/>
+        <w:spacing w:beforeLines="40" w:before="96" w:afterLines="40" w:after="96"/>
+        <w:ind w:left="720"/>
         <w:rPr>
           <w:lang w:val="bg-BG"/>
         </w:rPr>
@@ -1366,14 +1493,6 @@
         </w:rPr>
         <w:t xml:space="preserve"> </w:t>
       </w:r>
-    </w:p>
-    <w:p>
-      <w:pPr>
-        <w:ind w:left="426"/>
-        <w:rPr>
-          <w:lang w:val="bg-BG"/>
-        </w:rPr>
-      </w:pPr>
     </w:p>
     <w:p>
       <w:pPr>
@@ -1382,11 +1501,11 @@
           <w:ilvl w:val="0"/>
           <w:numId w:val="19"/>
         </w:numPr>
+        <w:spacing w:before="300" w:after="100"/>
+        <w:contextualSpacing w:val="0"/>
         <w:rPr>
           <w:b/>
           <w:bCs/>
-          <w:sz w:val="24"/>
-          <w:szCs w:val="24"/>
           <w:lang w:val="bg-BG"/>
         </w:rPr>
       </w:pPr>
@@ -1394,8 +1513,6 @@
         <w:rPr>
           <w:b/>
           <w:bCs/>
-          <w:sz w:val="24"/>
-          <w:szCs w:val="24"/>
           <w:lang w:val="bg-BG"/>
         </w:rPr>
         <w:t xml:space="preserve">Каква ще бъде изходната стойност на следния </w:t>
@@ -1404,8 +1521,6 @@
         <w:rPr>
           <w:b/>
           <w:bCs/>
-          <w:sz w:val="24"/>
-          <w:szCs w:val="24"/>
         </w:rPr>
         <w:t xml:space="preserve">C# </w:t>
       </w:r>
@@ -1413,8 +1528,6 @@
         <w:rPr>
           <w:b/>
           <w:bCs/>
-          <w:sz w:val="24"/>
-          <w:szCs w:val="24"/>
           <w:lang w:val="bg-BG"/>
         </w:rPr>
         <w:t>код?</w:t>
@@ -1422,18 +1535,18 @@
     </w:p>
     <w:p>
       <w:pPr>
-        <w:ind w:left="426"/>
-        <w:rPr>
-          <w:lang w:val="bg-BG"/>
-        </w:rPr>
-      </w:pPr>
-      <w:r>
-        <w:rPr>
-          <w:lang w:val="bg-BG"/>
-        </w:rPr>
-        <w:lastRenderedPageBreak/>
+        <w:ind w:left="720"/>
+        <w:rPr>
+          <w:lang w:val="bg-BG"/>
+        </w:rPr>
+      </w:pPr>
+      <w:r>
+        <w:rPr>
+          <w:noProof/>
+          <w:lang w:val="bg-BG"/>
+        </w:rPr>
         <w:drawing>
-          <wp:inline distT="0" distB="0" distL="0" distR="0" wp14:anchorId="15EF6610" wp14:editId="1C2B3D18">
+          <wp:inline distT="0" distB="0" distL="0" distR="0" wp14:anchorId="4B35FC30" wp14:editId="7118A6B6">
             <wp:extent cx="1569600" cy="3268800"/>
             <wp:effectExtent l="12700" t="12700" r="18415" b="8255"/>
             <wp:docPr id="976877453" name="Picture 1" descr="A picture containing text, screenshot, font, handwriting&#10;&#10;Description automatically generated"/>
@@ -1478,7 +1591,8 @@
     </w:p>
     <w:p>
       <w:pPr>
-        <w:ind w:left="426"/>
+        <w:spacing w:beforeLines="40" w:before="96" w:afterLines="40" w:after="96"/>
+        <w:ind w:left="720"/>
       </w:pPr>
       <w:r>
         <w:rPr>
@@ -1492,7 +1606,8 @@
     </w:p>
     <w:p>
       <w:pPr>
-        <w:ind w:left="426"/>
+        <w:spacing w:beforeLines="40" w:before="96" w:afterLines="40" w:after="96"/>
+        <w:ind w:left="720"/>
       </w:pPr>
       <w:r>
         <w:rPr>
@@ -1506,7 +1621,8 @@
     </w:p>
     <w:p>
       <w:pPr>
-        <w:ind w:left="426"/>
+        <w:spacing w:beforeLines="40" w:before="96" w:afterLines="40" w:after="96"/>
+        <w:ind w:left="720"/>
       </w:pPr>
       <w:r>
         <w:rPr>
@@ -1520,7 +1636,8 @@
     </w:p>
     <w:p>
       <w:pPr>
-        <w:ind w:left="426"/>
+        <w:spacing w:beforeLines="40" w:before="96" w:afterLines="40" w:after="96"/>
+        <w:ind w:left="720"/>
         <w:rPr>
           <w:lang w:val="bg-BG"/>
         </w:rPr>
@@ -1540,11 +1657,6 @@
         </w:rPr>
         <w:t>Грешка при компилация</w:t>
       </w:r>
-    </w:p>
-    <w:p>
-      <w:pPr>
-        <w:ind w:left="426"/>
-      </w:pPr>
     </w:p>
     <w:p>
       <w:pPr>
@@ -1553,11 +1665,11 @@
           <w:ilvl w:val="0"/>
           <w:numId w:val="19"/>
         </w:numPr>
+        <w:spacing w:before="300" w:after="100"/>
+        <w:contextualSpacing w:val="0"/>
         <w:rPr>
           <w:b/>
           <w:bCs/>
-          <w:sz w:val="24"/>
-          <w:szCs w:val="24"/>
           <w:lang w:val="bg-BG"/>
         </w:rPr>
       </w:pPr>
@@ -1565,8 +1677,6 @@
         <w:rPr>
           <w:b/>
           <w:bCs/>
-          <w:sz w:val="24"/>
-          <w:szCs w:val="24"/>
           <w:lang w:val="bg-BG"/>
         </w:rPr>
         <w:t xml:space="preserve">Каква ще бъде изходната стойност на следния </w:t>
@@ -1575,8 +1685,6 @@
         <w:rPr>
           <w:b/>
           <w:bCs/>
-          <w:sz w:val="24"/>
-          <w:szCs w:val="24"/>
         </w:rPr>
         <w:t xml:space="preserve">C# </w:t>
       </w:r>
@@ -1584,8 +1692,6 @@
         <w:rPr>
           <w:b/>
           <w:bCs/>
-          <w:sz w:val="24"/>
-          <w:szCs w:val="24"/>
           <w:lang w:val="bg-BG"/>
         </w:rPr>
         <w:t>код?</w:t>
@@ -1593,14 +1699,14 @@
     </w:p>
     <w:p>
       <w:pPr>
-        <w:ind w:left="426"/>
+        <w:ind w:left="720"/>
       </w:pPr>
       <w:r>
         <w:rPr>
           <w:noProof/>
         </w:rPr>
         <w:drawing>
-          <wp:inline distT="0" distB="0" distL="0" distR="0" wp14:anchorId="1AE7BB7B" wp14:editId="45B5848B">
+          <wp:inline distT="0" distB="0" distL="0" distR="0" wp14:anchorId="1DC67759" wp14:editId="61DD4901">
             <wp:extent cx="3085200" cy="1447200"/>
             <wp:effectExtent l="12700" t="12700" r="13970" b="13335"/>
             <wp:docPr id="1055032083" name="Picture 1" descr="A picture containing text, screenshot, font, line&#10;&#10;Description automatically generated"/>
@@ -1645,7 +1751,8 @@
     </w:p>
     <w:p>
       <w:pPr>
-        <w:ind w:left="426"/>
+        <w:spacing w:beforeLines="40" w:before="96" w:afterLines="40" w:after="96"/>
+        <w:ind w:left="720"/>
       </w:pPr>
       <w:r>
         <w:rPr>
@@ -1668,7 +1775,8 @@
     </w:p>
     <w:p>
       <w:pPr>
-        <w:ind w:left="426"/>
+        <w:spacing w:beforeLines="40" w:before="96" w:afterLines="40" w:after="96"/>
+        <w:ind w:left="720"/>
       </w:pPr>
       <w:r>
         <w:rPr>
@@ -1703,7 +1811,8 @@
     </w:p>
     <w:p>
       <w:pPr>
-        <w:ind w:left="426"/>
+        <w:spacing w:beforeLines="40" w:before="96" w:afterLines="40" w:after="96"/>
+        <w:ind w:left="720"/>
       </w:pPr>
       <w:r>
         <w:rPr>
@@ -1723,7 +1832,12 @@
     </w:p>
     <w:p>
       <w:pPr>
-        <w:ind w:left="426"/>
+        <w:spacing w:beforeLines="40" w:before="96" w:afterLines="40" w:after="96"/>
+        <w:ind w:left="720"/>
+        <w:rPr>
+          <w:noProof/>
+          <w:lang w:val="bg-BG"/>
+        </w:rPr>
       </w:pPr>
       <w:r>
         <w:rPr>
@@ -1738,15 +1852,704 @@
         <w:t>"</w:t>
       </w:r>
       <w:r>
-        <w:t>dlroW ,olleH!</w:t>
-      </w:r>
-      <w:r>
+        <w:t>dlroW ,olle</w:t>
+      </w:r>
+      <w:r>
+        <w:rPr>
+          <w:noProof/>
+        </w:rPr>
         <w:t>"</w:t>
       </w:r>
     </w:p>
+    <w:p>
+      <w:pPr>
+        <w:pStyle w:val="ListParagraph"/>
+        <w:numPr>
+          <w:ilvl w:val="0"/>
+          <w:numId w:val="19"/>
+        </w:numPr>
+        <w:spacing w:before="300" w:after="100"/>
+        <w:contextualSpacing w:val="0"/>
+        <w:rPr>
+          <w:b/>
+          <w:bCs/>
+          <w:lang w:val="bg-BG"/>
+        </w:rPr>
+      </w:pPr>
+      <w:r>
+        <w:rPr>
+          <w:b/>
+          <w:bCs/>
+          <w:lang w:val="bg-BG"/>
+        </w:rPr>
+        <w:t xml:space="preserve">Каква ще бъде изходната стойност на следния </w:t>
+      </w:r>
+      <w:r>
+        <w:rPr>
+          <w:b/>
+          <w:bCs/>
+        </w:rPr>
+        <w:t xml:space="preserve">C# </w:t>
+      </w:r>
+      <w:r>
+        <w:rPr>
+          <w:b/>
+          <w:bCs/>
+          <w:lang w:val="bg-BG"/>
+        </w:rPr>
+        <w:t>код?</w:t>
+      </w:r>
+    </w:p>
+    <w:p>
+      <w:pPr>
+        <w:pStyle w:val="ListParagraph"/>
+        <w:rPr>
+          <w:b/>
+          <w:bCs/>
+          <w:lang w:val="bg-BG"/>
+        </w:rPr>
+      </w:pPr>
+      <w:r>
+        <w:lastRenderedPageBreak/>
+        <w:drawing>
+          <wp:inline distT="0" distB="0" distL="0" distR="0" wp14:anchorId="0DB4A5E6" wp14:editId="2E9AA241">
+            <wp:extent cx="6498000" cy="3283200"/>
+            <wp:effectExtent l="12700" t="12700" r="17145" b="19050"/>
+            <wp:docPr id="2087685003" name="Picture 1" descr="A picture containing text, screenshot, font&#10;&#10;Description automatically generated"/>
+            <wp:cNvGraphicFramePr>
+              <a:graphicFrameLocks xmlns:a="http://schemas.openxmlformats.org/drawingml/2006/main" noChangeAspect="1"/>
+            </wp:cNvGraphicFramePr>
+            <a:graphic xmlns:a="http://schemas.openxmlformats.org/drawingml/2006/main">
+              <a:graphicData uri="http://schemas.openxmlformats.org/drawingml/2006/picture">
+                <pic:pic xmlns:pic="http://schemas.openxmlformats.org/drawingml/2006/picture">
+                  <pic:nvPicPr>
+                    <pic:cNvPr id="2087685003" name="Picture 1" descr="A picture containing text, screenshot, font&#10;&#10;Description automatically generated"/>
+                    <pic:cNvPicPr/>
+                  </pic:nvPicPr>
+                  <pic:blipFill>
+                    <a:blip r:embed="rId18"/>
+                    <a:stretch>
+                      <a:fillRect/>
+                    </a:stretch>
+                  </pic:blipFill>
+                  <pic:spPr>
+                    <a:xfrm>
+                      <a:off x="0" y="0"/>
+                      <a:ext cx="6498000" cy="3283200"/>
+                    </a:xfrm>
+                    <a:prstGeom prst="rect">
+                      <a:avLst/>
+                    </a:prstGeom>
+                    <a:ln>
+                      <a:solidFill>
+                        <a:schemeClr val="bg1">
+                          <a:lumMod val="75000"/>
+                        </a:schemeClr>
+                      </a:solidFill>
+                    </a:ln>
+                  </pic:spPr>
+                </pic:pic>
+              </a:graphicData>
+            </a:graphic>
+          </wp:inline>
+        </w:drawing>
+      </w:r>
+    </w:p>
+    <w:p>
+      <w:pPr>
+        <w:spacing w:beforeLines="40" w:before="96" w:afterLines="40" w:after="96"/>
+        <w:ind w:left="720"/>
+      </w:pPr>
+      <w:r>
+        <w:rPr>
+          <w:lang w:val="bg-BG"/>
+        </w:rPr>
+        <w:t xml:space="preserve">А) </w:t>
+      </w:r>
+      <w:r>
+        <w:t>"HelloWorldAI"</w:t>
+      </w:r>
+    </w:p>
+    <w:p>
+      <w:pPr>
+        <w:spacing w:beforeLines="40" w:before="96" w:afterLines="40" w:after="96"/>
+        <w:ind w:left="720"/>
+      </w:pPr>
+      <w:r>
+        <w:rPr>
+          <w:lang w:val="bg-BG"/>
+        </w:rPr>
+        <w:t xml:space="preserve">Б) </w:t>
+      </w:r>
+      <w:r>
+        <w:rPr>
+          <w:lang w:val="bg-BG"/>
+        </w:rPr>
+        <w:t>"Hello WorldAI"</w:t>
+      </w:r>
+    </w:p>
+    <w:p>
+      <w:pPr>
+        <w:spacing w:beforeLines="40" w:before="96" w:afterLines="40" w:after="96"/>
+        <w:ind w:left="720"/>
+      </w:pPr>
+      <w:r>
+        <w:rPr>
+          <w:lang w:val="bg-BG"/>
+        </w:rPr>
+        <w:t xml:space="preserve">В) </w:t>
+      </w:r>
+      <w:r>
+        <w:rPr>
+          <w:lang w:val="bg-BG"/>
+        </w:rPr>
+        <w:t>"HelloWorld</w:t>
+      </w:r>
+      <w:r>
+        <w:t>ai</w:t>
+      </w:r>
+      <w:r>
+        <w:rPr>
+          <w:lang w:val="bg-BG"/>
+        </w:rPr>
+        <w:t>"</w:t>
+      </w:r>
+      <w:r>
+        <w:t xml:space="preserve"> </w:t>
+      </w:r>
+    </w:p>
+    <w:p>
+      <w:pPr>
+        <w:spacing w:beforeLines="40" w:before="96" w:afterLines="40" w:after="96"/>
+        <w:ind w:left="720"/>
+      </w:pPr>
+      <w:r>
+        <w:rPr>
+          <w:lang w:val="bg-BG"/>
+        </w:rPr>
+        <w:t>Г)</w:t>
+      </w:r>
+      <w:r>
+        <w:t xml:space="preserve"> </w:t>
+      </w:r>
+      <w:r>
+        <w:t>"Hello World AI"</w:t>
+      </w:r>
+    </w:p>
+    <w:p>
+      <w:pPr>
+        <w:spacing w:beforeLines="40" w:before="96" w:afterLines="40" w:after="96"/>
+        <w:ind w:left="720"/>
+      </w:pPr>
+    </w:p>
+    <w:p>
+      <w:pPr>
+        <w:pStyle w:val="ListParagraph"/>
+        <w:numPr>
+          <w:ilvl w:val="0"/>
+          <w:numId w:val="19"/>
+        </w:numPr>
+        <w:spacing w:before="40" w:after="40"/>
+        <w:rPr>
+          <w:b/>
+          <w:bCs/>
+          <w:lang w:val="bg-BG"/>
+        </w:rPr>
+      </w:pPr>
+      <w:r>
+        <w:rPr>
+          <w:b/>
+          <w:bCs/>
+          <w:lang w:val="bg-BG"/>
+        </w:rPr>
+        <w:t xml:space="preserve">Дефиниран e клас </w:t>
+      </w:r>
+      <w:r>
+        <w:rPr>
+          <w:rFonts w:ascii="Consolas" w:hAnsi="Consolas" w:cs="Consolas"/>
+          <w:b/>
+          <w:bCs/>
+        </w:rPr>
+        <w:t>BankAccount</w:t>
+      </w:r>
+      <w:r>
+        <w:rPr>
+          <w:b/>
+          <w:bCs/>
+          <w:lang w:val="bg-BG"/>
+        </w:rPr>
+        <w:t xml:space="preserve">. На отбелязаните с (1), (2), (3) и (4) места в програмния код, дефиниращ класа </w:t>
+      </w:r>
+      <w:r>
+        <w:rPr>
+          <w:rFonts w:ascii="Consolas" w:hAnsi="Consolas" w:cs="Consolas"/>
+          <w:b/>
+          <w:bCs/>
+        </w:rPr>
+        <w:t>BankAccount</w:t>
+      </w:r>
+      <w:r>
+        <w:rPr>
+          <w:b/>
+          <w:bCs/>
+          <w:lang w:val="bg-BG"/>
+        </w:rPr>
+        <w:t>, са пропуснати да се запишат модификаторите за достъп. Изберете в кой от отговорите са записани правилните модификатори за всяка от цифрите, като се спазва принципът на капсулация.</w:t>
+      </w:r>
+    </w:p>
+    <w:p>
+      <w:pPr>
+        <w:spacing w:beforeLines="40" w:before="96" w:afterLines="40" w:after="96"/>
+        <w:ind w:left="720"/>
+      </w:pPr>
+      <w:r>
+        <w:lastRenderedPageBreak/>
+        <w:drawing>
+          <wp:inline distT="0" distB="0" distL="0" distR="0" wp14:anchorId="536B51AB" wp14:editId="33F2424D">
+            <wp:extent cx="5022000" cy="5338800"/>
+            <wp:effectExtent l="12700" t="12700" r="7620" b="8255"/>
+            <wp:docPr id="842487476" name="Picture 1" descr="A screenshot of a computer code&#10;&#10;Description automatically generated with medium confidence"/>
+            <wp:cNvGraphicFramePr>
+              <a:graphicFrameLocks xmlns:a="http://schemas.openxmlformats.org/drawingml/2006/main" noChangeAspect="1"/>
+            </wp:cNvGraphicFramePr>
+            <a:graphic xmlns:a="http://schemas.openxmlformats.org/drawingml/2006/main">
+              <a:graphicData uri="http://schemas.openxmlformats.org/drawingml/2006/picture">
+                <pic:pic xmlns:pic="http://schemas.openxmlformats.org/drawingml/2006/picture">
+                  <pic:nvPicPr>
+                    <pic:cNvPr id="842487476" name="Picture 1" descr="A screenshot of a computer code&#10;&#10;Description automatically generated with medium confidence"/>
+                    <pic:cNvPicPr/>
+                  </pic:nvPicPr>
+                  <pic:blipFill>
+                    <a:blip r:embed="rId19"/>
+                    <a:stretch>
+                      <a:fillRect/>
+                    </a:stretch>
+                  </pic:blipFill>
+                  <pic:spPr>
+                    <a:xfrm>
+                      <a:off x="0" y="0"/>
+                      <a:ext cx="5022000" cy="5338800"/>
+                    </a:xfrm>
+                    <a:prstGeom prst="rect">
+                      <a:avLst/>
+                    </a:prstGeom>
+                    <a:ln>
+                      <a:solidFill>
+                        <a:schemeClr val="bg1">
+                          <a:lumMod val="75000"/>
+                        </a:schemeClr>
+                      </a:solidFill>
+                    </a:ln>
+                  </pic:spPr>
+                </pic:pic>
+              </a:graphicData>
+            </a:graphic>
+          </wp:inline>
+        </w:drawing>
+      </w:r>
+    </w:p>
+    <w:p>
+      <w:pPr>
+        <w:spacing w:before="40" w:after="40"/>
+        <w:ind w:left="720"/>
+      </w:pPr>
+      <w:r>
+        <w:rPr>
+          <w:lang w:val="bg-BG"/>
+        </w:rPr>
+        <w:t xml:space="preserve">А) </w:t>
+      </w:r>
+      <w:r>
+        <w:rPr>
+          <w:lang w:val="bg-BG"/>
+        </w:rPr>
+        <w:t>(1) private, (2) private, (3) private, (4) private;</w:t>
+      </w:r>
+    </w:p>
+    <w:p>
+      <w:pPr>
+        <w:spacing w:before="40" w:after="40"/>
+        <w:ind w:left="720"/>
+      </w:pPr>
+      <w:r>
+        <w:rPr>
+          <w:lang w:val="bg-BG"/>
+        </w:rPr>
+        <w:t xml:space="preserve">Б) </w:t>
+      </w:r>
+      <w:r>
+        <w:rPr>
+          <w:lang w:val="bg-BG"/>
+        </w:rPr>
+        <w:t>(1) public, (2) public, (3) public, (4) public;</w:t>
+      </w:r>
+    </w:p>
+    <w:p>
+      <w:pPr>
+        <w:spacing w:before="40" w:after="40"/>
+        <w:ind w:left="720"/>
+      </w:pPr>
+      <w:r>
+        <w:rPr>
+          <w:lang w:val="bg-BG"/>
+        </w:rPr>
+        <w:t>В)</w:t>
+      </w:r>
+      <w:r>
+        <w:t xml:space="preserve"> </w:t>
+      </w:r>
+      <w:r>
+        <w:rPr>
+          <w:lang w:val="bg-BG"/>
+        </w:rPr>
+        <w:t>(1) private, (2) private, (3) public, (4) public;</w:t>
+      </w:r>
+    </w:p>
+    <w:p>
+      <w:pPr>
+        <w:spacing w:before="40" w:after="40"/>
+        <w:ind w:left="720"/>
+        <w:rPr>
+          <w:color w:val="000000" w:themeColor="text1"/>
+          <w:lang w:val="bg-BG"/>
+        </w:rPr>
+      </w:pPr>
+      <w:r>
+        <w:rPr>
+          <w:color w:val="000000" w:themeColor="text1"/>
+          <w:lang w:val="bg-BG"/>
+        </w:rPr>
+        <w:t>Г)</w:t>
+      </w:r>
+      <w:r>
+        <w:rPr>
+          <w:color w:val="000000" w:themeColor="text1"/>
+        </w:rPr>
+        <w:t xml:space="preserve"> </w:t>
+      </w:r>
+      <w:r>
+        <w:rPr>
+          <w:color w:val="000000" w:themeColor="text1"/>
+          <w:lang w:val="bg-BG"/>
+        </w:rPr>
+        <w:t>(1) public, (2) private, (3) public, (4) private.</w:t>
+      </w:r>
+    </w:p>
+    <w:p>
+      <w:pPr>
+        <w:spacing w:before="40" w:after="40"/>
+        <w:ind w:left="720"/>
+        <w:rPr>
+          <w:color w:val="000000" w:themeColor="text1"/>
+          <w:lang w:val="bg-BG"/>
+        </w:rPr>
+      </w:pPr>
+    </w:p>
+    <w:p>
+      <w:pPr>
+        <w:pStyle w:val="ListParagraph"/>
+        <w:numPr>
+          <w:ilvl w:val="0"/>
+          <w:numId w:val="19"/>
+        </w:numPr>
+        <w:spacing w:before="40" w:after="40"/>
+        <w:rPr>
+          <w:b/>
+          <w:bCs/>
+          <w:lang w:val="bg-BG"/>
+        </w:rPr>
+      </w:pPr>
+      <w:r>
+        <w:rPr>
+          <w:b/>
+          <w:bCs/>
+          <w:lang w:val="bg-BG"/>
+        </w:rPr>
+        <w:t>Дефиниран е следният клас.</w:t>
+      </w:r>
+      <w:r>
+        <w:rPr>
+          <w:b/>
+          <w:bCs/>
+        </w:rPr>
+        <w:t xml:space="preserve"> </w:t>
+      </w:r>
+      <w:r>
+        <w:rPr>
+          <w:b/>
+          <w:bCs/>
+          <w:lang w:val="bg-BG"/>
+        </w:rPr>
+        <w:t xml:space="preserve">Възможно ли е наследниците на класа </w:t>
+      </w:r>
+      <w:r>
+        <w:rPr>
+          <w:rFonts w:ascii="Consolas" w:hAnsi="Consolas" w:cs="Consolas"/>
+          <w:b/>
+          <w:bCs/>
+        </w:rPr>
+        <w:t>Animal</w:t>
+      </w:r>
+      <w:r>
+        <w:rPr>
+          <w:b/>
+          <w:bCs/>
+          <w:lang w:val="bg-BG"/>
+        </w:rPr>
+        <w:t xml:space="preserve"> да извикват метода </w:t>
+      </w:r>
+      <w:r>
+        <w:rPr>
+          <w:rFonts w:ascii="Consolas" w:hAnsi="Consolas" w:cs="Consolas"/>
+          <w:b/>
+          <w:bCs/>
+        </w:rPr>
+        <w:t>MakeSound</w:t>
+      </w:r>
+      <w:r>
+        <w:rPr>
+          <w:b/>
+          <w:bCs/>
+          <w:lang w:val="bg-BG"/>
+        </w:rPr>
+        <w:t xml:space="preserve"> на </w:t>
+      </w:r>
+      <w:r>
+        <w:rPr>
+          <w:rFonts w:ascii="Consolas" w:hAnsi="Consolas" w:cs="Consolas"/>
+          <w:b/>
+          <w:bCs/>
+        </w:rPr>
+        <w:t>Animal</w:t>
+      </w:r>
+      <w:r>
+        <w:rPr>
+          <w:b/>
+          <w:bCs/>
+          <w:lang w:val="bg-BG"/>
+        </w:rPr>
+        <w:t>?</w:t>
+      </w:r>
+    </w:p>
+    <w:p>
+      <w:pPr>
+        <w:pStyle w:val="ListParagraph"/>
+        <w:spacing w:before="40" w:after="40"/>
+        <w:rPr>
+          <w:b/>
+          <w:bCs/>
+          <w:lang w:val="bg-BG"/>
+        </w:rPr>
+      </w:pPr>
+      <w:r>
+        <w:rPr>
+          <w:b/>
+          <w:bCs/>
+          <w:lang w:val="bg-BG"/>
+        </w:rPr>
+        <w:drawing>
+          <wp:inline distT="0" distB="0" distL="0" distR="0" wp14:anchorId="3A70AA9B" wp14:editId="3349DB22">
+            <wp:extent cx="3996000" cy="1440000"/>
+            <wp:effectExtent l="12700" t="12700" r="17780" b="8255"/>
+            <wp:docPr id="331558487" name="Picture 1" descr="A picture containing text, screenshot, font, line&#10;&#10;Description automatically generated"/>
+            <wp:cNvGraphicFramePr>
+              <a:graphicFrameLocks xmlns:a="http://schemas.openxmlformats.org/drawingml/2006/main" noChangeAspect="1"/>
+            </wp:cNvGraphicFramePr>
+            <a:graphic xmlns:a="http://schemas.openxmlformats.org/drawingml/2006/main">
+              <a:graphicData uri="http://schemas.openxmlformats.org/drawingml/2006/picture">
+                <pic:pic xmlns:pic="http://schemas.openxmlformats.org/drawingml/2006/picture">
+                  <pic:nvPicPr>
+                    <pic:cNvPr id="331558487" name="Picture 1" descr="A picture containing text, screenshot, font, line&#10;&#10;Description automatically generated"/>
+                    <pic:cNvPicPr/>
+                  </pic:nvPicPr>
+                  <pic:blipFill>
+                    <a:blip r:embed="rId20"/>
+                    <a:stretch>
+                      <a:fillRect/>
+                    </a:stretch>
+                  </pic:blipFill>
+                  <pic:spPr>
+                    <a:xfrm>
+                      <a:off x="0" y="0"/>
+                      <a:ext cx="3996000" cy="1440000"/>
+                    </a:xfrm>
+                    <a:prstGeom prst="rect">
+                      <a:avLst/>
+                    </a:prstGeom>
+                    <a:ln>
+                      <a:solidFill>
+                        <a:schemeClr val="bg1">
+                          <a:lumMod val="75000"/>
+                        </a:schemeClr>
+                      </a:solidFill>
+                    </a:ln>
+                  </pic:spPr>
+                </pic:pic>
+              </a:graphicData>
+            </a:graphic>
+          </wp:inline>
+        </w:drawing>
+      </w:r>
+    </w:p>
+    <w:p>
+      <w:pPr>
+        <w:spacing w:before="40" w:after="40"/>
+        <w:ind w:left="720"/>
+      </w:pPr>
+      <w:r>
+        <w:rPr>
+          <w:lang w:val="bg-BG"/>
+        </w:rPr>
+        <w:t xml:space="preserve">А) </w:t>
+      </w:r>
+      <w:r>
+        <w:rPr>
+          <w:lang w:val="bg-BG"/>
+        </w:rPr>
+        <w:t xml:space="preserve">Не, защото методът е деклариран като </w:t>
+      </w:r>
+      <w:r>
+        <w:rPr>
+          <w:rFonts w:ascii="Consolas" w:hAnsi="Consolas" w:cs="Consolas"/>
+          <w:lang w:val="bg-BG"/>
+        </w:rPr>
+        <w:t>private</w:t>
+      </w:r>
+      <w:r>
+        <w:rPr>
+          <w:lang w:val="bg-BG"/>
+        </w:rPr>
+        <w:t>.</w:t>
+      </w:r>
+    </w:p>
+    <w:p>
+      <w:pPr>
+        <w:spacing w:before="40" w:after="40"/>
+        <w:ind w:left="720"/>
+      </w:pPr>
+      <w:r>
+        <w:rPr>
+          <w:lang w:val="bg-BG"/>
+        </w:rPr>
+        <w:t xml:space="preserve">Б) </w:t>
+      </w:r>
+      <w:r>
+        <w:rPr>
+          <w:lang w:val="bg-BG"/>
+        </w:rPr>
+        <w:t>Да.</w:t>
+      </w:r>
+    </w:p>
+    <w:p>
+      <w:pPr>
+        <w:spacing w:before="40" w:after="40"/>
+        <w:ind w:left="720"/>
+      </w:pPr>
+      <w:r>
+        <w:rPr>
+          <w:lang w:val="bg-BG"/>
+        </w:rPr>
+        <w:t>В)</w:t>
+      </w:r>
+      <w:r>
+        <w:t xml:space="preserve"> </w:t>
+      </w:r>
+      <w:r>
+        <w:rPr>
+          <w:lang w:val="bg-BG"/>
+        </w:rPr>
+        <w:t xml:space="preserve">Не, защото </w:t>
+      </w:r>
+      <w:r>
+        <w:rPr>
+          <w:rFonts w:ascii="Consolas" w:hAnsi="Consolas" w:cs="Consolas"/>
+        </w:rPr>
+        <w:t>MakeSound</w:t>
+      </w:r>
+      <w:r>
+        <w:rPr>
+          <w:lang w:val="bg-BG"/>
+        </w:rPr>
+        <w:t xml:space="preserve"> е </w:t>
+      </w:r>
+      <w:r>
+        <w:rPr>
+          <w:rFonts w:ascii="Consolas" w:hAnsi="Consolas" w:cs="Consolas"/>
+          <w:lang w:val="bg-BG"/>
+        </w:rPr>
+        <w:t>protected</w:t>
+      </w:r>
+      <w:r>
+        <w:rPr>
+          <w:lang w:val="bg-BG"/>
+        </w:rPr>
+        <w:t xml:space="preserve"> метод.</w:t>
+      </w:r>
+    </w:p>
+    <w:p>
+      <w:pPr>
+        <w:spacing w:before="40" w:after="40"/>
+        <w:ind w:left="720"/>
+        <w:rPr>
+          <w:b/>
+          <w:bCs/>
+          <w:color w:val="000000" w:themeColor="text1"/>
+        </w:rPr>
+      </w:pPr>
+      <w:r>
+        <w:rPr>
+          <w:color w:val="000000" w:themeColor="text1"/>
+          <w:lang w:val="bg-BG"/>
+        </w:rPr>
+        <w:t>Г)</w:t>
+      </w:r>
+      <w:r>
+        <w:rPr>
+          <w:color w:val="000000" w:themeColor="text1"/>
+        </w:rPr>
+        <w:t xml:space="preserve"> </w:t>
+      </w:r>
+      <w:r>
+        <w:rPr>
+          <w:color w:val="000000" w:themeColor="text1"/>
+          <w:lang w:val="bg-BG"/>
+        </w:rPr>
+        <w:t xml:space="preserve">Не, защото класът </w:t>
+      </w:r>
+      <w:r>
+        <w:rPr>
+          <w:rFonts w:ascii="Consolas" w:hAnsi="Consolas" w:cs="Consolas"/>
+          <w:color w:val="000000" w:themeColor="text1"/>
+          <w:lang w:val="bg-BG"/>
+        </w:rPr>
+        <w:t>Animal</w:t>
+      </w:r>
+      <w:r>
+        <w:rPr>
+          <w:color w:val="000000" w:themeColor="text1"/>
+          <w:lang w:val="bg-BG"/>
+        </w:rPr>
+        <w:t xml:space="preserve"> е деклариран като </w:t>
+      </w:r>
+      <w:r>
+        <w:rPr>
+          <w:rFonts w:ascii="Consolas" w:hAnsi="Consolas" w:cs="Consolas"/>
+          <w:color w:val="000000" w:themeColor="text1"/>
+          <w:lang w:val="bg-BG"/>
+        </w:rPr>
+        <w:t>sealed</w:t>
+      </w:r>
+      <w:r>
+        <w:rPr>
+          <w:color w:val="000000" w:themeColor="text1"/>
+          <w:lang w:val="bg-BG"/>
+        </w:rPr>
+        <w:t xml:space="preserve"> и не може да бъде наследен.</w:t>
+      </w:r>
+    </w:p>
     <w:sectPr>
-      <w:headerReference w:type="default" r:id="rId18"/>
-      <w:footerReference w:type="default" r:id="rId19"/>
+      <w:headerReference w:type="default" r:id="rId21"/>
+      <w:footerReference w:type="default" r:id="rId22"/>
       <w:pgSz w:w="11909" w:h="16834" w:code="9"/>
       <w:pgMar w:top="567" w:right="737" w:bottom="1077" w:left="737" w:header="567" w:footer="794" w:gutter="0"/>
       <w:cols w:space="720"/>
@@ -1877,7 +2680,7 @@
             </wp:anchor>
           </w:drawing>
         </mc:Choice>
-        <mc:Fallback xmlns:w16du="http://schemas.microsoft.com/office/word/2023/wordml/word16du">
+        <mc:Fallback>
           <w:pict>
             <v:shapetype w14:anchorId="41B1E642" id="_x0000_t202" coordsize="21600,21600" o:spt="202" path="m,l,21600r21600,l21600,xe">
               <v:stroke joinstyle="miter"/>
@@ -2650,7 +3453,7 @@
             </wp:anchor>
           </w:drawing>
         </mc:Choice>
-        <mc:Fallback xmlns:w16du="http://schemas.microsoft.com/office/word/2023/wordml/word16du">
+        <mc:Fallback>
           <w:pict>
             <v:shape w14:anchorId="2074F399" id="Text Box 16" o:spid="_x0000_s1027" type="#_x0000_t202" style="position:absolute;margin-left:109pt;margin-top:7pt;width:411.4pt;height:40.45pt;z-index:251657216;visibility:visible;mso-wrap-style:square;mso-width-percent:0;mso-height-percent:0;mso-wrap-distance-left:9pt;mso-wrap-distance-top:0;mso-wrap-distance-right:9pt;mso-wrap-distance-bottom:0;mso-position-horizontal:absolute;mso-position-horizontal-relative:text;mso-position-vertical:absolute;mso-position-vertical-relative:text;mso-width-percent:0;mso-height-percent:0;mso-width-relative:page;mso-height-relative:page;v-text-anchor:top" o:gfxdata="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" filled="f" stroked="f">
               <v:textbox inset=".5mm,1.2mm,.5mm,.5mm">
@@ -2819,7 +3622,7 @@
                                   </pic:cNvPicPr>
                                 </pic:nvPicPr>
                                 <pic:blipFill>
-                                  <a:blip r:embed="rId21">
+                                  <a:blip r:embed="rId2">
                                     <a:extLst>
                                       <a:ext uri="{28A0092B-C50C-407E-A947-70E740481C1C}">
                                         <a14:useLocalDpi xmlns:a14="http://schemas.microsoft.com/office/drawing/2010/main" val="0"/>
@@ -2868,7 +3671,7 @@
                           <wp:extent cx="180000" cy="180000"/>
                           <wp:effectExtent l="0" t="0" r="0" b="0"/>
                           <wp:docPr id="2" name="Picture 2">
-                            <a:hlinkClick xmlns:a="http://schemas.openxmlformats.org/drawingml/2006/main" r:id="rId22"/>
+                            <a:hlinkClick xmlns:a="http://schemas.openxmlformats.org/drawingml/2006/main" r:id="rId3"/>
                           </wp:docPr>
                           <wp:cNvGraphicFramePr>
                             <a:graphicFrameLocks xmlns:a="http://schemas.openxmlformats.org/drawingml/2006/main" noChangeAspect="1"/>
@@ -2878,14 +3681,14 @@
                               <pic:pic xmlns:pic="http://schemas.openxmlformats.org/drawingml/2006/picture">
                                 <pic:nvPicPr>
                                   <pic:cNvPr id="2" name="Picture 2">
-                                    <a:hlinkClick r:id="rId22"/>
+                                    <a:hlinkClick r:id="rId3"/>
                                   </pic:cNvPr>
                                   <pic:cNvPicPr>
                                     <a:picLocks noChangeAspect="1" noChangeArrowheads="1"/>
                                   </pic:cNvPicPr>
                                 </pic:nvPicPr>
                                 <pic:blipFill>
-                                  <a:blip r:embed="rId23">
+                                  <a:blip r:embed="rId4">
                                     <a:extLst>
                                       <a:ext uri="{28A0092B-C50C-407E-A947-70E740481C1C}">
                                         <a14:useLocalDpi xmlns:a14="http://schemas.microsoft.com/office/drawing/2010/main" val="0"/>
@@ -2934,7 +3737,7 @@
                           <wp:extent cx="180000" cy="180000"/>
                           <wp:effectExtent l="0" t="0" r="0" b="0"/>
                           <wp:docPr id="5" name="Picture 5" title="Software University @ Facebook">
-                            <a:hlinkClick xmlns:a="http://schemas.openxmlformats.org/drawingml/2006/main" r:id="rId24"/>
+                            <a:hlinkClick xmlns:a="http://schemas.openxmlformats.org/drawingml/2006/main" r:id="rId5"/>
                           </wp:docPr>
                           <wp:cNvGraphicFramePr>
                             <a:graphicFrameLocks xmlns:a="http://schemas.openxmlformats.org/drawingml/2006/main" noChangeAspect="1"/>
@@ -2944,12 +3747,12 @@
                               <pic:pic xmlns:pic="http://schemas.openxmlformats.org/drawingml/2006/picture">
                                 <pic:nvPicPr>
                                   <pic:cNvPr id="5" name="Picture 5" title="Software University @ Facebook">
-                                    <a:hlinkClick r:id="rId24"/>
+                                    <a:hlinkClick r:id="rId5"/>
                                   </pic:cNvPr>
                                   <pic:cNvPicPr/>
                                 </pic:nvPicPr>
                                 <pic:blipFill>
-                                  <a:blip r:embed="rId25"/>
+                                  <a:blip r:embed="rId6"/>
                                   <a:stretch>
                                     <a:fillRect/>
                                   </a:stretch>
@@ -2987,7 +3790,7 @@
                           <wp:extent cx="180000" cy="180000"/>
                           <wp:effectExtent l="0" t="0" r="0" b="0"/>
                           <wp:docPr id="20" name="Picture 20">
-                            <a:hlinkClick xmlns:a="http://schemas.openxmlformats.org/drawingml/2006/main" r:id="rId26"/>
+                            <a:hlinkClick xmlns:a="http://schemas.openxmlformats.org/drawingml/2006/main" r:id="rId7"/>
                           </wp:docPr>
                           <wp:cNvGraphicFramePr>
                             <a:graphicFrameLocks xmlns:a="http://schemas.openxmlformats.org/drawingml/2006/main" noChangeAspect="1"/>
@@ -2997,20 +3800,20 @@
                               <pic:pic xmlns:pic="http://schemas.openxmlformats.org/drawingml/2006/picture">
                                 <pic:nvPicPr>
                                   <pic:cNvPr id="20" name="Picture 20">
-                                    <a:hlinkClick r:id="rId26"/>
+                                    <a:hlinkClick r:id="rId7"/>
                                   </pic:cNvPr>
                                   <pic:cNvPicPr>
                                     <a:picLocks noChangeAspect="1" noChangeArrowheads="1"/>
                                   </pic:cNvPicPr>
                                 </pic:nvPicPr>
                                 <pic:blipFill>
-                                  <a:blip r:embed="rId27">
+                                  <a:blip r:embed="rId8">
                                     <a:extLst>
                                       <a:ext uri="{28A0092B-C50C-407E-A947-70E740481C1C}">
                                         <a14:useLocalDpi xmlns:a14="http://schemas.microsoft.com/office/drawing/2010/main" val="0"/>
                                       </a:ext>
                                       <a:ext uri="{837473B0-CC2E-450A-ABE3-18F120FF3D39}">
-                                        <a1611:picAttrSrcUrl xmlns:a1611="http://schemas.microsoft.com/office/drawing/2016/11/main" r:id="rId28"/>
+                                        <a1611:picAttrSrcUrl xmlns:a1611="http://schemas.microsoft.com/office/drawing/2016/11/main" r:id="rId9"/>
                                       </a:ext>
                                     </a:extLst>
                                   </a:blip>
@@ -3056,7 +3859,7 @@
                           <wp:extent cx="180000" cy="180000"/>
                           <wp:effectExtent l="0" t="0" r="0" b="0"/>
                           <wp:docPr id="7" name="Picture 7" title="Software University @ Twitter">
-                            <a:hlinkClick xmlns:a="http://schemas.openxmlformats.org/drawingml/2006/main" r:id="rId29"/>
+                            <a:hlinkClick xmlns:a="http://schemas.openxmlformats.org/drawingml/2006/main" r:id="rId10"/>
                           </wp:docPr>
                           <wp:cNvGraphicFramePr>
                             <a:graphicFrameLocks xmlns:a="http://schemas.openxmlformats.org/drawingml/2006/main" noChangeAspect="1"/>
@@ -3066,12 +3869,12 @@
                               <pic:pic xmlns:pic="http://schemas.openxmlformats.org/drawingml/2006/picture">
                                 <pic:nvPicPr>
                                   <pic:cNvPr id="7" name="Picture 7" title="Software University @ Twitter">
-                                    <a:hlinkClick r:id="rId29"/>
+                                    <a:hlinkClick r:id="rId10"/>
                                   </pic:cNvPr>
                                   <pic:cNvPicPr/>
                                 </pic:nvPicPr>
                                 <pic:blipFill>
-                                  <a:blip r:embed="rId30"/>
+                                  <a:blip r:embed="rId11"/>
                                   <a:stretch>
                                     <a:fillRect/>
                                   </a:stretch>
@@ -3109,7 +3912,7 @@
                           <wp:extent cx="180000" cy="180000"/>
                           <wp:effectExtent l="0" t="0" r="0" b="0"/>
                           <wp:docPr id="17" name="Picture 17" title="Software University @ YouTube">
-                            <a:hlinkClick xmlns:a="http://schemas.openxmlformats.org/drawingml/2006/main" r:id="rId31"/>
+                            <a:hlinkClick xmlns:a="http://schemas.openxmlformats.org/drawingml/2006/main" r:id="rId12"/>
                           </wp:docPr>
                           <wp:cNvGraphicFramePr>
                             <a:graphicFrameLocks xmlns:a="http://schemas.openxmlformats.org/drawingml/2006/main" noChangeAspect="1"/>
@@ -3119,12 +3922,12 @@
                               <pic:pic xmlns:pic="http://schemas.openxmlformats.org/drawingml/2006/picture">
                                 <pic:nvPicPr>
                                   <pic:cNvPr id="17" name="Picture 17" title="Software University @ YouTube">
-                                    <a:hlinkClick r:id="rId31"/>
+                                    <a:hlinkClick r:id="rId12"/>
                                   </pic:cNvPr>
                                   <pic:cNvPicPr/>
                                 </pic:nvPicPr>
                                 <pic:blipFill>
-                                  <a:blip r:embed="rId32"/>
+                                  <a:blip r:embed="rId13"/>
                                   <a:stretch>
                                     <a:fillRect/>
                                   </a:stretch>
@@ -3162,7 +3965,7 @@
                           <wp:extent cx="180000" cy="180000"/>
                           <wp:effectExtent l="0" t="0" r="0" b="0"/>
                           <wp:docPr id="21" name="Picture 21">
-                            <a:hlinkClick xmlns:a="http://schemas.openxmlformats.org/drawingml/2006/main" r:id="rId33"/>
+                            <a:hlinkClick xmlns:a="http://schemas.openxmlformats.org/drawingml/2006/main" r:id="rId14"/>
                           </wp:docPr>
                           <wp:cNvGraphicFramePr>
                             <a:graphicFrameLocks xmlns:a="http://schemas.openxmlformats.org/drawingml/2006/main" noChangeAspect="1"/>
@@ -3172,14 +3975,14 @@
                               <pic:pic xmlns:pic="http://schemas.openxmlformats.org/drawingml/2006/picture">
                                 <pic:nvPicPr>
                                   <pic:cNvPr id="21" name="Picture 21">
-                                    <a:hlinkClick r:id="rId33"/>
+                                    <a:hlinkClick r:id="rId14"/>
                                   </pic:cNvPr>
                                   <pic:cNvPicPr>
                                     <a:picLocks noChangeAspect="1" noChangeArrowheads="1"/>
                                   </pic:cNvPicPr>
                                 </pic:nvPicPr>
                                 <pic:blipFill rotWithShape="1">
-                                  <a:blip r:embed="rId34">
+                                  <a:blip r:embed="rId15">
                                     <a:extLst>
                                       <a:ext uri="{28A0092B-C50C-407E-A947-70E740481C1C}">
                                         <a14:useLocalDpi xmlns:a14="http://schemas.microsoft.com/office/drawing/2010/main" val="0"/>
@@ -3231,7 +4034,7 @@
                           <wp:extent cx="180000" cy="180000"/>
                           <wp:effectExtent l="0" t="0" r="0" b="0"/>
                           <wp:docPr id="22" name="Picture 22">
-                            <a:hlinkClick xmlns:a="http://schemas.openxmlformats.org/drawingml/2006/main" r:id="rId35"/>
+                            <a:hlinkClick xmlns:a="http://schemas.openxmlformats.org/drawingml/2006/main" r:id="rId16"/>
                           </wp:docPr>
                           <wp:cNvGraphicFramePr>
                             <a:graphicFrameLocks xmlns:a="http://schemas.openxmlformats.org/drawingml/2006/main" noChangeAspect="1"/>
@@ -3241,14 +4044,14 @@
                               <pic:pic xmlns:pic="http://schemas.openxmlformats.org/drawingml/2006/picture">
                                 <pic:nvPicPr>
                                   <pic:cNvPr id="22" name="Picture 22">
-                                    <a:hlinkClick r:id="rId35"/>
+                                    <a:hlinkClick r:id="rId16"/>
                                   </pic:cNvPr>
                                   <pic:cNvPicPr>
                                     <a:picLocks noChangeAspect="1" noChangeArrowheads="1"/>
                                   </pic:cNvPicPr>
                                 </pic:nvPicPr>
                                 <pic:blipFill>
-                                  <a:blip r:embed="rId36">
+                                  <a:blip r:embed="rId17">
                                     <a:extLst>
                                       <a:ext uri="{28A0092B-C50C-407E-A947-70E740481C1C}">
                                         <a14:useLocalDpi xmlns:a14="http://schemas.microsoft.com/office/drawing/2010/main" val="0"/>
@@ -3297,7 +4100,7 @@
                           <wp:extent cx="180000" cy="180000"/>
                           <wp:effectExtent l="0" t="0" r="0" b="0"/>
                           <wp:docPr id="23" name="Picture 23" title="Software University: Email Us">
-                            <a:hlinkClick xmlns:a="http://schemas.openxmlformats.org/drawingml/2006/main" r:id="rId37"/>
+                            <a:hlinkClick xmlns:a="http://schemas.openxmlformats.org/drawingml/2006/main" r:id="rId18"/>
                           </wp:docPr>
                           <wp:cNvGraphicFramePr>
                             <a:graphicFrameLocks xmlns:a="http://schemas.openxmlformats.org/drawingml/2006/main" noChangeAspect="1"/>
@@ -3307,12 +4110,12 @@
                               <pic:pic xmlns:pic="http://schemas.openxmlformats.org/drawingml/2006/picture">
                                 <pic:nvPicPr>
                                   <pic:cNvPr id="23" name="Picture 23" title="Software University: Email Us">
-                                    <a:hlinkClick r:id="rId37"/>
+                                    <a:hlinkClick r:id="rId18"/>
                                   </pic:cNvPr>
                                   <pic:cNvPicPr/>
                                 </pic:nvPicPr>
                                 <pic:blipFill>
-                                  <a:blip r:embed="rId38"/>
+                                  <a:blip r:embed="rId19"/>
                                   <a:stretch>
                                     <a:fillRect/>
                                   </a:stretch>
@@ -3374,7 +4177,7 @@
                   </pic:cNvPicPr>
                 </pic:nvPicPr>
                 <pic:blipFill>
-                  <a:blip r:embed="rId39">
+                  <a:blip r:embed="rId21">
                     <a:extLst>
                       <a:ext uri="{28A0092B-C50C-407E-A947-70E740481C1C}">
                         <a14:useLocalDpi xmlns:a14="http://schemas.microsoft.com/office/drawing/2010/main" val="0"/>
@@ -3657,7 +4460,7 @@
             </wp:anchor>
           </w:drawing>
         </mc:Choice>
-        <mc:Fallback xmlns:w16du="http://schemas.microsoft.com/office/word/2023/wordml/word16du">
+        <mc:Fallback>
           <w:pict>
             <v:shape w14:anchorId="60DB5C39" id="Text Box 4" o:spid="_x0000_s1028" type="#_x0000_t202" style="position:absolute;margin-left:444.65pt;margin-top:26.95pt;width:70.9pt;height:15.9pt;z-index:251663360;visibility:visible;mso-wrap-style:square;mso-width-percent:0;mso-height-percent:0;mso-wrap-distance-left:9pt;mso-wrap-distance-top:0;mso-wrap-distance-right:9pt;mso-wrap-distance-bottom:0;mso-position-horizontal:absolute;mso-position-horizontal-relative:text;mso-position-vertical:absolute;mso-position-vertical-relative:text;mso-width-percent:0;mso-height-percent:0;mso-width-relative:page;mso-height-relative:page;v-text-anchor:middle" o:gfxdata="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" filled="f" stroked="f" strokeweight=".5pt">
               <v:textbox inset="0,0,0,0">
@@ -6280,7 +7083,7 @@
   <w:style w:type="paragraph" w:default="1" w:styleId="Normal">
     <w:name w:val="Normal"/>
     <w:qFormat/>
-    <w:rsid w:val="00121B13"/>
+    <w:rsid w:val="00EF4522"/>
     <w:pPr>
       <w:spacing w:before="80" w:after="120"/>
     </w:pPr>

</xml_diff>

<commit_message>
Fixed bug in question 6
</commit_message>
<xml_diff>
--- a/Courses/Software-Sciences/Module-1-OOP/13.2-Final-Quiz/13.2-Final-Quiz-Version-2.docx
+++ b/Courses/Software-Sciences/Module-1-OOP/13.2-Final-Quiz/13.2-Final-Quiz-Version-2.docx
@@ -731,14 +731,14 @@
           <w:bCs/>
           <w:lang w:val="bg-BG"/>
         </w:rPr>
-        <w:t xml:space="preserve">Колко пъти ще се изпише </w:t>
+        <w:t xml:space="preserve">Каква ще бъде изходната стойност на следния </w:t>
       </w:r>
       <w:r>
         <w:rPr>
           <w:b/>
           <w:bCs/>
         </w:rPr>
-        <w:t xml:space="preserve">"Test" </w:t>
+        <w:t xml:space="preserve">C# </w:t>
       </w:r>
       <w:r>
         <w:rPr>
@@ -746,7 +746,7 @@
           <w:bCs/>
           <w:lang w:val="bg-BG"/>
         </w:rPr>
-        <w:t>на конзолата след изпълнението на следния код?</w:t>
+        <w:t>код?</w:t>
       </w:r>
     </w:p>
     <w:p>
@@ -1910,6 +1910,9 @@
         </w:rPr>
       </w:pPr>
       <w:r>
+        <w:rPr>
+          <w:noProof/>
+        </w:rPr>
         <w:lastRenderedPageBreak/>
         <w:drawing>
           <wp:inline distT="0" distB="0" distL="0" distR="0" wp14:anchorId="0DB4A5E6" wp14:editId="2E9AA241">
@@ -2103,6 +2106,9 @@
         <w:ind w:left="720"/>
       </w:pPr>
       <w:r>
+        <w:rPr>
+          <w:noProof/>
+        </w:rPr>
         <w:lastRenderedPageBreak/>
         <w:drawing>
           <wp:inline distT="0" distB="0" distL="0" distR="0" wp14:anchorId="536B51AB" wp14:editId="33F2424D">
@@ -2345,6 +2351,7 @@
         <w:rPr>
           <w:b/>
           <w:bCs/>
+          <w:noProof/>
           <w:lang w:val="bg-BG"/>
         </w:rPr>
         <w:drawing>
@@ -3622,7 +3629,7 @@
                                   </pic:cNvPicPr>
                                 </pic:nvPicPr>
                                 <pic:blipFill>
-                                  <a:blip r:embed="rId2">
+                                  <a:blip r:embed="rId21">
                                     <a:extLst>
                                       <a:ext uri="{28A0092B-C50C-407E-A947-70E740481C1C}">
                                         <a14:useLocalDpi xmlns:a14="http://schemas.microsoft.com/office/drawing/2010/main" val="0"/>
@@ -3671,7 +3678,7 @@
                           <wp:extent cx="180000" cy="180000"/>
                           <wp:effectExtent l="0" t="0" r="0" b="0"/>
                           <wp:docPr id="2" name="Picture 2">
-                            <a:hlinkClick xmlns:a="http://schemas.openxmlformats.org/drawingml/2006/main" r:id="rId3"/>
+                            <a:hlinkClick xmlns:a="http://schemas.openxmlformats.org/drawingml/2006/main" r:id="rId22"/>
                           </wp:docPr>
                           <wp:cNvGraphicFramePr>
                             <a:graphicFrameLocks xmlns:a="http://schemas.openxmlformats.org/drawingml/2006/main" noChangeAspect="1"/>
@@ -3681,14 +3688,14 @@
                               <pic:pic xmlns:pic="http://schemas.openxmlformats.org/drawingml/2006/picture">
                                 <pic:nvPicPr>
                                   <pic:cNvPr id="2" name="Picture 2">
-                                    <a:hlinkClick r:id="rId3"/>
+                                    <a:hlinkClick r:id="rId22"/>
                                   </pic:cNvPr>
                                   <pic:cNvPicPr>
                                     <a:picLocks noChangeAspect="1" noChangeArrowheads="1"/>
                                   </pic:cNvPicPr>
                                 </pic:nvPicPr>
                                 <pic:blipFill>
-                                  <a:blip r:embed="rId4">
+                                  <a:blip r:embed="rId23">
                                     <a:extLst>
                                       <a:ext uri="{28A0092B-C50C-407E-A947-70E740481C1C}">
                                         <a14:useLocalDpi xmlns:a14="http://schemas.microsoft.com/office/drawing/2010/main" val="0"/>
@@ -3737,7 +3744,7 @@
                           <wp:extent cx="180000" cy="180000"/>
                           <wp:effectExtent l="0" t="0" r="0" b="0"/>
                           <wp:docPr id="5" name="Picture 5" title="Software University @ Facebook">
-                            <a:hlinkClick xmlns:a="http://schemas.openxmlformats.org/drawingml/2006/main" r:id="rId5"/>
+                            <a:hlinkClick xmlns:a="http://schemas.openxmlformats.org/drawingml/2006/main" r:id="rId24"/>
                           </wp:docPr>
                           <wp:cNvGraphicFramePr>
                             <a:graphicFrameLocks xmlns:a="http://schemas.openxmlformats.org/drawingml/2006/main" noChangeAspect="1"/>
@@ -3747,12 +3754,12 @@
                               <pic:pic xmlns:pic="http://schemas.openxmlformats.org/drawingml/2006/picture">
                                 <pic:nvPicPr>
                                   <pic:cNvPr id="5" name="Picture 5" title="Software University @ Facebook">
-                                    <a:hlinkClick r:id="rId5"/>
+                                    <a:hlinkClick r:id="rId24"/>
                                   </pic:cNvPr>
                                   <pic:cNvPicPr/>
                                 </pic:nvPicPr>
                                 <pic:blipFill>
-                                  <a:blip r:embed="rId6"/>
+                                  <a:blip r:embed="rId25"/>
                                   <a:stretch>
                                     <a:fillRect/>
                                   </a:stretch>
@@ -3790,7 +3797,7 @@
                           <wp:extent cx="180000" cy="180000"/>
                           <wp:effectExtent l="0" t="0" r="0" b="0"/>
                           <wp:docPr id="20" name="Picture 20">
-                            <a:hlinkClick xmlns:a="http://schemas.openxmlformats.org/drawingml/2006/main" r:id="rId7"/>
+                            <a:hlinkClick xmlns:a="http://schemas.openxmlformats.org/drawingml/2006/main" r:id="rId26"/>
                           </wp:docPr>
                           <wp:cNvGraphicFramePr>
                             <a:graphicFrameLocks xmlns:a="http://schemas.openxmlformats.org/drawingml/2006/main" noChangeAspect="1"/>
@@ -3800,20 +3807,20 @@
                               <pic:pic xmlns:pic="http://schemas.openxmlformats.org/drawingml/2006/picture">
                                 <pic:nvPicPr>
                                   <pic:cNvPr id="20" name="Picture 20">
-                                    <a:hlinkClick r:id="rId7"/>
+                                    <a:hlinkClick r:id="rId26"/>
                                   </pic:cNvPr>
                                   <pic:cNvPicPr>
                                     <a:picLocks noChangeAspect="1" noChangeArrowheads="1"/>
                                   </pic:cNvPicPr>
                                 </pic:nvPicPr>
                                 <pic:blipFill>
-                                  <a:blip r:embed="rId8">
+                                  <a:blip r:embed="rId27">
                                     <a:extLst>
                                       <a:ext uri="{28A0092B-C50C-407E-A947-70E740481C1C}">
                                         <a14:useLocalDpi xmlns:a14="http://schemas.microsoft.com/office/drawing/2010/main" val="0"/>
                                       </a:ext>
                                       <a:ext uri="{837473B0-CC2E-450A-ABE3-18F120FF3D39}">
-                                        <a1611:picAttrSrcUrl xmlns:a1611="http://schemas.microsoft.com/office/drawing/2016/11/main" r:id="rId9"/>
+                                        <a1611:picAttrSrcUrl xmlns:a1611="http://schemas.microsoft.com/office/drawing/2016/11/main" r:id="rId28"/>
                                       </a:ext>
                                     </a:extLst>
                                   </a:blip>
@@ -3859,7 +3866,7 @@
                           <wp:extent cx="180000" cy="180000"/>
                           <wp:effectExtent l="0" t="0" r="0" b="0"/>
                           <wp:docPr id="7" name="Picture 7" title="Software University @ Twitter">
-                            <a:hlinkClick xmlns:a="http://schemas.openxmlformats.org/drawingml/2006/main" r:id="rId10"/>
+                            <a:hlinkClick xmlns:a="http://schemas.openxmlformats.org/drawingml/2006/main" r:id="rId29"/>
                           </wp:docPr>
                           <wp:cNvGraphicFramePr>
                             <a:graphicFrameLocks xmlns:a="http://schemas.openxmlformats.org/drawingml/2006/main" noChangeAspect="1"/>
@@ -3869,12 +3876,12 @@
                               <pic:pic xmlns:pic="http://schemas.openxmlformats.org/drawingml/2006/picture">
                                 <pic:nvPicPr>
                                   <pic:cNvPr id="7" name="Picture 7" title="Software University @ Twitter">
-                                    <a:hlinkClick r:id="rId10"/>
+                                    <a:hlinkClick r:id="rId29"/>
                                   </pic:cNvPr>
                                   <pic:cNvPicPr/>
                                 </pic:nvPicPr>
                                 <pic:blipFill>
-                                  <a:blip r:embed="rId11"/>
+                                  <a:blip r:embed="rId30"/>
                                   <a:stretch>
                                     <a:fillRect/>
                                   </a:stretch>
@@ -3912,7 +3919,7 @@
                           <wp:extent cx="180000" cy="180000"/>
                           <wp:effectExtent l="0" t="0" r="0" b="0"/>
                           <wp:docPr id="17" name="Picture 17" title="Software University @ YouTube">
-                            <a:hlinkClick xmlns:a="http://schemas.openxmlformats.org/drawingml/2006/main" r:id="rId12"/>
+                            <a:hlinkClick xmlns:a="http://schemas.openxmlformats.org/drawingml/2006/main" r:id="rId31"/>
                           </wp:docPr>
                           <wp:cNvGraphicFramePr>
                             <a:graphicFrameLocks xmlns:a="http://schemas.openxmlformats.org/drawingml/2006/main" noChangeAspect="1"/>
@@ -3922,12 +3929,12 @@
                               <pic:pic xmlns:pic="http://schemas.openxmlformats.org/drawingml/2006/picture">
                                 <pic:nvPicPr>
                                   <pic:cNvPr id="17" name="Picture 17" title="Software University @ YouTube">
-                                    <a:hlinkClick r:id="rId12"/>
+                                    <a:hlinkClick r:id="rId31"/>
                                   </pic:cNvPr>
                                   <pic:cNvPicPr/>
                                 </pic:nvPicPr>
                                 <pic:blipFill>
-                                  <a:blip r:embed="rId13"/>
+                                  <a:blip r:embed="rId32"/>
                                   <a:stretch>
                                     <a:fillRect/>
                                   </a:stretch>
@@ -3965,7 +3972,7 @@
                           <wp:extent cx="180000" cy="180000"/>
                           <wp:effectExtent l="0" t="0" r="0" b="0"/>
                           <wp:docPr id="21" name="Picture 21">
-                            <a:hlinkClick xmlns:a="http://schemas.openxmlformats.org/drawingml/2006/main" r:id="rId14"/>
+                            <a:hlinkClick xmlns:a="http://schemas.openxmlformats.org/drawingml/2006/main" r:id="rId33"/>
                           </wp:docPr>
                           <wp:cNvGraphicFramePr>
                             <a:graphicFrameLocks xmlns:a="http://schemas.openxmlformats.org/drawingml/2006/main" noChangeAspect="1"/>
@@ -3975,14 +3982,14 @@
                               <pic:pic xmlns:pic="http://schemas.openxmlformats.org/drawingml/2006/picture">
                                 <pic:nvPicPr>
                                   <pic:cNvPr id="21" name="Picture 21">
-                                    <a:hlinkClick r:id="rId14"/>
+                                    <a:hlinkClick r:id="rId33"/>
                                   </pic:cNvPr>
                                   <pic:cNvPicPr>
                                     <a:picLocks noChangeAspect="1" noChangeArrowheads="1"/>
                                   </pic:cNvPicPr>
                                 </pic:nvPicPr>
                                 <pic:blipFill rotWithShape="1">
-                                  <a:blip r:embed="rId15">
+                                  <a:blip r:embed="rId34">
                                     <a:extLst>
                                       <a:ext uri="{28A0092B-C50C-407E-A947-70E740481C1C}">
                                         <a14:useLocalDpi xmlns:a14="http://schemas.microsoft.com/office/drawing/2010/main" val="0"/>
@@ -4034,7 +4041,7 @@
                           <wp:extent cx="180000" cy="180000"/>
                           <wp:effectExtent l="0" t="0" r="0" b="0"/>
                           <wp:docPr id="22" name="Picture 22">
-                            <a:hlinkClick xmlns:a="http://schemas.openxmlformats.org/drawingml/2006/main" r:id="rId16"/>
+                            <a:hlinkClick xmlns:a="http://schemas.openxmlformats.org/drawingml/2006/main" r:id="rId35"/>
                           </wp:docPr>
                           <wp:cNvGraphicFramePr>
                             <a:graphicFrameLocks xmlns:a="http://schemas.openxmlformats.org/drawingml/2006/main" noChangeAspect="1"/>
@@ -4044,14 +4051,14 @@
                               <pic:pic xmlns:pic="http://schemas.openxmlformats.org/drawingml/2006/picture">
                                 <pic:nvPicPr>
                                   <pic:cNvPr id="22" name="Picture 22">
-                                    <a:hlinkClick r:id="rId16"/>
+                                    <a:hlinkClick r:id="rId35"/>
                                   </pic:cNvPr>
                                   <pic:cNvPicPr>
                                     <a:picLocks noChangeAspect="1" noChangeArrowheads="1"/>
                                   </pic:cNvPicPr>
                                 </pic:nvPicPr>
                                 <pic:blipFill>
-                                  <a:blip r:embed="rId17">
+                                  <a:blip r:embed="rId36">
                                     <a:extLst>
                                       <a:ext uri="{28A0092B-C50C-407E-A947-70E740481C1C}">
                                         <a14:useLocalDpi xmlns:a14="http://schemas.microsoft.com/office/drawing/2010/main" val="0"/>
@@ -4100,7 +4107,7 @@
                           <wp:extent cx="180000" cy="180000"/>
                           <wp:effectExtent l="0" t="0" r="0" b="0"/>
                           <wp:docPr id="23" name="Picture 23" title="Software University: Email Us">
-                            <a:hlinkClick xmlns:a="http://schemas.openxmlformats.org/drawingml/2006/main" r:id="rId18"/>
+                            <a:hlinkClick xmlns:a="http://schemas.openxmlformats.org/drawingml/2006/main" r:id="rId37"/>
                           </wp:docPr>
                           <wp:cNvGraphicFramePr>
                             <a:graphicFrameLocks xmlns:a="http://schemas.openxmlformats.org/drawingml/2006/main" noChangeAspect="1"/>
@@ -4110,12 +4117,12 @@
                               <pic:pic xmlns:pic="http://schemas.openxmlformats.org/drawingml/2006/picture">
                                 <pic:nvPicPr>
                                   <pic:cNvPr id="23" name="Picture 23" title="Software University: Email Us">
-                                    <a:hlinkClick r:id="rId18"/>
+                                    <a:hlinkClick r:id="rId37"/>
                                   </pic:cNvPr>
                                   <pic:cNvPicPr/>
                                 </pic:nvPicPr>
                                 <pic:blipFill>
-                                  <a:blip r:embed="rId19"/>
+                                  <a:blip r:embed="rId38"/>
                                   <a:stretch>
                                     <a:fillRect/>
                                   </a:stretch>
@@ -4177,7 +4184,7 @@
                   </pic:cNvPicPr>
                 </pic:nvPicPr>
                 <pic:blipFill>
-                  <a:blip r:embed="rId21">
+                  <a:blip r:embed="rId39">
                     <a:extLst>
                       <a:ext uri="{28A0092B-C50C-407E-A947-70E740481C1C}">
                         <a14:useLocalDpi xmlns:a14="http://schemas.microsoft.com/office/drawing/2010/main" val="0"/>

</xml_diff>